<commit_message>
xml request added and c# console client added
</commit_message>
<xml_diff>
--- a/Documentation/WCF Service1 Documentation.docx
+++ b/Documentation/WCF Service1 Documentation.docx
@@ -14,9 +14,32 @@
       <w:pPr>
         <w:ind w:left="720" w:hanging="360"/>
       </w:pPr>
-      <w:r>
-        <w:t>https://www.c-sharpcorner.com/UploadFile/b182bf/introduction-to-wcf/</w:t>
-      </w:r>
+      <w:hyperlink r:id="rId6" w:history="1">
+        <w:r>
+          <w:rPr>
+            <w:rStyle w:val="Hyperlink"/>
+          </w:rPr>
+          <w:t>https://www.c-sharpcorner.com/UploadFile/b182bf/introduction-to-wcf/</w:t>
+        </w:r>
+      </w:hyperlink>
+    </w:p>
+    <w:p>
+      <w:pPr>
+        <w:ind w:left="720" w:hanging="360"/>
+      </w:pPr>
+      <w:hyperlink r:id="rId7" w:history="1">
+        <w:r>
+          <w:rPr>
+            <w:rStyle w:val="Hyperlink"/>
+          </w:rPr>
+          <w:t>https://www.codeproject.com/Articles/201901/CREATE-RESTful-WCF-Service-API-Using-POST-Step-By</w:t>
+        </w:r>
+      </w:hyperlink>
+    </w:p>
+    <w:p>
+      <w:pPr>
+        <w:ind w:left="720" w:hanging="360"/>
+      </w:pPr>
     </w:p>
     <w:p>
       <w:pPr>
@@ -40,166 +63,6 @@
             <wp:extent cx="5731510" cy="3222625"/>
             <wp:effectExtent l="0" t="0" r="2540" b="0"/>
             <wp:docPr id="1" name="Picture 1"/>
-            <wp:cNvGraphicFramePr>
-              <a:graphicFrameLocks xmlns:a="http://schemas.openxmlformats.org/drawingml/2006/main" noChangeAspect="1"/>
-            </wp:cNvGraphicFramePr>
-            <a:graphic xmlns:a="http://schemas.openxmlformats.org/drawingml/2006/main">
-              <a:graphicData uri="http://schemas.openxmlformats.org/drawingml/2006/picture">
-                <pic:pic xmlns:pic="http://schemas.openxmlformats.org/drawingml/2006/picture">
-                  <pic:nvPicPr>
-                    <pic:cNvPr id="1" name=""/>
-                    <pic:cNvPicPr/>
-                  </pic:nvPicPr>
-                  <pic:blipFill>
-                    <a:blip r:embed="rId6"/>
-                    <a:stretch>
-                      <a:fillRect/>
-                    </a:stretch>
-                  </pic:blipFill>
-                  <pic:spPr>
-                    <a:xfrm>
-                      <a:off x="0" y="0"/>
-                      <a:ext cx="5731510" cy="3222625"/>
-                    </a:xfrm>
-                    <a:prstGeom prst="rect">
-                      <a:avLst/>
-                    </a:prstGeom>
-                  </pic:spPr>
-                </pic:pic>
-              </a:graphicData>
-            </a:graphic>
-          </wp:inline>
-        </w:drawing>
-      </w:r>
-    </w:p>
-    <w:p/>
-    <w:p>
-      <w:pPr>
-        <w:pStyle w:val="ListParagraph"/>
-        <w:numPr>
-          <w:ilvl w:val="0"/>
-          <w:numId w:val="1"/>
-        </w:numPr>
-      </w:pPr>
-      <w:r>
-        <w:t>Select WCF Service</w:t>
-      </w:r>
-      <w:r>
-        <w:t xml:space="preserve"> Application</w:t>
-      </w:r>
-      <w:r>
-        <w:t xml:space="preserve"> and click next</w:t>
-      </w:r>
-    </w:p>
-    <w:p>
-      <w:pPr>
-        <w:ind w:left="360"/>
-      </w:pPr>
-      <w:r>
-        <w:rPr>
-          <w:noProof/>
-        </w:rPr>
-        <w:drawing>
-          <wp:inline distT="0" distB="0" distL="0" distR="0" wp14:anchorId="77BF8B1E" wp14:editId="3B381914">
-            <wp:extent cx="5731510" cy="3222625"/>
-            <wp:effectExtent l="0" t="0" r="2540" b="0"/>
-            <wp:docPr id="5" name="Picture 5"/>
-            <wp:cNvGraphicFramePr>
-              <a:graphicFrameLocks xmlns:a="http://schemas.openxmlformats.org/drawingml/2006/main" noChangeAspect="1"/>
-            </wp:cNvGraphicFramePr>
-            <a:graphic xmlns:a="http://schemas.openxmlformats.org/drawingml/2006/main">
-              <a:graphicData uri="http://schemas.openxmlformats.org/drawingml/2006/picture">
-                <pic:pic xmlns:pic="http://schemas.openxmlformats.org/drawingml/2006/picture">
-                  <pic:nvPicPr>
-                    <pic:cNvPr id="1" name=""/>
-                    <pic:cNvPicPr/>
-                  </pic:nvPicPr>
-                  <pic:blipFill>
-                    <a:blip r:embed="rId7"/>
-                    <a:stretch>
-                      <a:fillRect/>
-                    </a:stretch>
-                  </pic:blipFill>
-                  <pic:spPr>
-                    <a:xfrm>
-                      <a:off x="0" y="0"/>
-                      <a:ext cx="5731510" cy="3222625"/>
-                    </a:xfrm>
-                    <a:prstGeom prst="rect">
-                      <a:avLst/>
-                    </a:prstGeom>
-                  </pic:spPr>
-                </pic:pic>
-              </a:graphicData>
-            </a:graphic>
-          </wp:inline>
-        </w:drawing>
-      </w:r>
-    </w:p>
-    <w:p>
-      <w:pPr>
-        <w:ind w:left="360"/>
-      </w:pPr>
-    </w:p>
-    <w:p>
-      <w:pPr>
-        <w:ind w:left="360"/>
-      </w:pPr>
-    </w:p>
-    <w:p>
-      <w:pPr>
-        <w:ind w:left="360"/>
-      </w:pPr>
-    </w:p>
-    <w:p>
-      <w:pPr>
-        <w:ind w:left="360"/>
-      </w:pPr>
-    </w:p>
-    <w:p>
-      <w:pPr>
-        <w:ind w:left="360"/>
-      </w:pPr>
-    </w:p>
-    <w:p>
-      <w:pPr>
-        <w:ind w:left="360"/>
-      </w:pPr>
-    </w:p>
-    <w:p>
-      <w:pPr>
-        <w:pStyle w:val="ListParagraph"/>
-        <w:numPr>
-          <w:ilvl w:val="0"/>
-          <w:numId w:val="1"/>
-        </w:numPr>
-      </w:pPr>
-      <w:r>
-        <w:lastRenderedPageBreak/>
-        <w:t xml:space="preserve">Give Project </w:t>
-      </w:r>
-      <w:proofErr w:type="gramStart"/>
-      <w:r>
-        <w:t>Name ,</w:t>
-      </w:r>
-      <w:proofErr w:type="gramEnd"/>
-      <w:r>
-        <w:t xml:space="preserve"> Project path, checkbox checked and framework selected and click Create button.</w:t>
-      </w:r>
-    </w:p>
-    <w:p>
-      <w:pPr>
-        <w:pStyle w:val="ListParagraph"/>
-      </w:pPr>
-      <w:r>
-        <w:rPr>
-          <w:noProof/>
-        </w:rPr>
-        <w:drawing>
-          <wp:inline distT="0" distB="0" distL="0" distR="0" wp14:anchorId="18FB23B7" wp14:editId="4C9C5CE9">
-            <wp:extent cx="5731510" cy="3222625"/>
-            <wp:effectExtent l="0" t="0" r="2540" b="0"/>
-            <wp:docPr id="6" name="Picture 6"/>
             <wp:cNvGraphicFramePr>
               <a:graphicFrameLocks xmlns:a="http://schemas.openxmlformats.org/drawingml/2006/main" noChangeAspect="1"/>
             </wp:cNvGraphicFramePr>
@@ -232,11 +95,7 @@
         </w:drawing>
       </w:r>
     </w:p>
-    <w:p>
-      <w:pPr>
-        <w:pStyle w:val="ListParagraph"/>
-      </w:pPr>
-    </w:p>
+    <w:p/>
     <w:p>
       <w:pPr>
         <w:pStyle w:val="ListParagraph"/>
@@ -246,30 +105,28 @@
         </w:numPr>
       </w:pPr>
       <w:r>
-        <w:t xml:space="preserve">Service will be </w:t>
-      </w:r>
-      <w:proofErr w:type="gramStart"/>
-      <w:r>
-        <w:t>create</w:t>
-      </w:r>
-      <w:proofErr w:type="gramEnd"/>
-      <w:r>
-        <w:t xml:space="preserve"> with the following structure.</w:t>
-      </w:r>
-    </w:p>
-    <w:p>
-      <w:pPr>
-        <w:pStyle w:val="ListParagraph"/>
+        <w:t>Select WCF Service</w:t>
+      </w:r>
+      <w:r>
+        <w:t xml:space="preserve"> Application</w:t>
+      </w:r>
+      <w:r>
+        <w:t xml:space="preserve"> and click next</w:t>
+      </w:r>
+    </w:p>
+    <w:p>
+      <w:pPr>
+        <w:ind w:left="360"/>
       </w:pPr>
       <w:r>
         <w:rPr>
           <w:noProof/>
         </w:rPr>
         <w:drawing>
-          <wp:inline distT="0" distB="0" distL="0" distR="0" wp14:anchorId="29B2C1E5" wp14:editId="40739E0B">
+          <wp:inline distT="0" distB="0" distL="0" distR="0" wp14:anchorId="77BF8B1E" wp14:editId="3B381914">
             <wp:extent cx="5731510" cy="3222625"/>
             <wp:effectExtent l="0" t="0" r="2540" b="0"/>
-            <wp:docPr id="7" name="Picture 7"/>
+            <wp:docPr id="5" name="Picture 5"/>
             <wp:cNvGraphicFramePr>
               <a:graphicFrameLocks xmlns:a="http://schemas.openxmlformats.org/drawingml/2006/main" noChangeAspect="1"/>
             </wp:cNvGraphicFramePr>
@@ -304,77 +161,32 @@
     </w:p>
     <w:p>
       <w:pPr>
-        <w:pStyle w:val="ListParagraph"/>
-      </w:pPr>
-    </w:p>
-    <w:p>
-      <w:pPr>
-        <w:pStyle w:val="ListParagraph"/>
-      </w:pPr>
-    </w:p>
-    <w:p>
-      <w:pPr>
-        <w:pStyle w:val="ListParagraph"/>
-      </w:pPr>
-    </w:p>
-    <w:p>
-      <w:pPr>
-        <w:pStyle w:val="ListParagraph"/>
-      </w:pPr>
-    </w:p>
-    <w:p>
-      <w:pPr>
-        <w:pStyle w:val="ListParagraph"/>
-      </w:pPr>
-    </w:p>
-    <w:p>
-      <w:pPr>
-        <w:pStyle w:val="ListParagraph"/>
-      </w:pPr>
-    </w:p>
-    <w:p>
-      <w:pPr>
-        <w:pStyle w:val="ListParagraph"/>
-      </w:pPr>
-    </w:p>
-    <w:p>
-      <w:pPr>
-        <w:pStyle w:val="ListParagraph"/>
-      </w:pPr>
-    </w:p>
-    <w:p>
-      <w:pPr>
-        <w:pStyle w:val="ListParagraph"/>
-      </w:pPr>
-    </w:p>
-    <w:p>
-      <w:pPr>
-        <w:pStyle w:val="ListParagraph"/>
-      </w:pPr>
-    </w:p>
-    <w:p>
-      <w:pPr>
-        <w:pStyle w:val="ListParagraph"/>
-      </w:pPr>
-    </w:p>
-    <w:p>
-      <w:pPr>
-        <w:pStyle w:val="ListParagraph"/>
-      </w:pPr>
-    </w:p>
-    <w:p>
-      <w:pPr>
-        <w:pStyle w:val="ListParagraph"/>
-      </w:pPr>
-    </w:p>
-    <w:p>
-      <w:pPr>
-        <w:pStyle w:val="ListParagraph"/>
-      </w:pPr>
-    </w:p>
-    <w:p>
-      <w:pPr>
-        <w:pStyle w:val="ListParagraph"/>
+        <w:ind w:left="360"/>
+      </w:pPr>
+    </w:p>
+    <w:p>
+      <w:pPr>
+        <w:ind w:left="360"/>
+      </w:pPr>
+    </w:p>
+    <w:p>
+      <w:pPr>
+        <w:ind w:left="360"/>
+      </w:pPr>
+    </w:p>
+    <w:p>
+      <w:pPr>
+        <w:ind w:left="360"/>
+      </w:pPr>
+    </w:p>
+    <w:p>
+      <w:pPr>
+        <w:ind w:left="360"/>
+      </w:pPr>
+    </w:p>
+    <w:p>
+      <w:pPr>
+        <w:ind w:left="360"/>
       </w:pPr>
     </w:p>
     <w:p>
@@ -386,11 +198,15 @@
         </w:numPr>
       </w:pPr>
       <w:r>
-        <w:lastRenderedPageBreak/>
-        <w:t>Once you Run the project it will start like this.</w:t>
-      </w:r>
-      <w:r>
-        <w:t xml:space="preserve"> You can test you service method which you have already declared in the service1.svc.cs class</w:t>
+        <w:t xml:space="preserve">Give Project </w:t>
+      </w:r>
+      <w:proofErr w:type="gramStart"/>
+      <w:r>
+        <w:t>Name ,</w:t>
+      </w:r>
+      <w:proofErr w:type="gramEnd"/>
+      <w:r>
+        <w:t xml:space="preserve"> Project path, checkbox checked and framework selected and click Create button.</w:t>
       </w:r>
     </w:p>
     <w:p>
@@ -402,10 +218,10 @@
           <w:noProof/>
         </w:rPr>
         <w:drawing>
-          <wp:inline distT="0" distB="0" distL="0" distR="0" wp14:anchorId="2049E2B1" wp14:editId="1949C24E">
+          <wp:inline distT="0" distB="0" distL="0" distR="0" wp14:anchorId="18FB23B7" wp14:editId="4C9C5CE9">
             <wp:extent cx="5731510" cy="3222625"/>
             <wp:effectExtent l="0" t="0" r="2540" b="0"/>
-            <wp:docPr id="8" name="Picture 8"/>
+            <wp:docPr id="6" name="Picture 6"/>
             <wp:cNvGraphicFramePr>
               <a:graphicFrameLocks xmlns:a="http://schemas.openxmlformats.org/drawingml/2006/main" noChangeAspect="1"/>
             </wp:cNvGraphicFramePr>
@@ -446,16 +262,36 @@
     <w:p>
       <w:pPr>
         <w:pStyle w:val="ListParagraph"/>
+        <w:numPr>
+          <w:ilvl w:val="0"/>
+          <w:numId w:val="1"/>
+        </w:numPr>
+      </w:pPr>
+      <w:r>
+        <w:t xml:space="preserve">Service will be </w:t>
+      </w:r>
+      <w:proofErr w:type="gramStart"/>
+      <w:r>
+        <w:t>create</w:t>
+      </w:r>
+      <w:proofErr w:type="gramEnd"/>
+      <w:r>
+        <w:t xml:space="preserve"> with the following structure.</w:t>
+      </w:r>
+    </w:p>
+    <w:p>
+      <w:pPr>
+        <w:pStyle w:val="ListParagraph"/>
       </w:pPr>
       <w:r>
         <w:rPr>
           <w:noProof/>
         </w:rPr>
         <w:drawing>
-          <wp:inline distT="0" distB="0" distL="0" distR="0" wp14:anchorId="27B3BA0C" wp14:editId="6124B8B4">
+          <wp:inline distT="0" distB="0" distL="0" distR="0" wp14:anchorId="29B2C1E5" wp14:editId="40739E0B">
             <wp:extent cx="5731510" cy="3222625"/>
             <wp:effectExtent l="0" t="0" r="2540" b="0"/>
-            <wp:docPr id="9" name="Picture 9"/>
+            <wp:docPr id="7" name="Picture 7"/>
             <wp:cNvGraphicFramePr>
               <a:graphicFrameLocks xmlns:a="http://schemas.openxmlformats.org/drawingml/2006/main" noChangeAspect="1"/>
             </wp:cNvGraphicFramePr>
@@ -566,69 +402,17 @@
     <w:p>
       <w:pPr>
         <w:pStyle w:val="ListParagraph"/>
-      </w:pPr>
-      <w:r>
-        <w:lastRenderedPageBreak/>
-        <w:t xml:space="preserve">To host </w:t>
-      </w:r>
-      <w:proofErr w:type="spellStart"/>
-      <w:r>
-        <w:t>wcf</w:t>
-      </w:r>
-      <w:proofErr w:type="spellEnd"/>
-      <w:r>
-        <w:t xml:space="preserve"> service in IIS server.</w:t>
-      </w:r>
-    </w:p>
-    <w:p>
-      <w:pPr>
-        <w:pStyle w:val="ListParagraph"/>
         <w:numPr>
           <w:ilvl w:val="0"/>
-          <w:numId w:val="2"/>
+          <w:numId w:val="1"/>
         </w:numPr>
       </w:pPr>
       <w:r>
-        <w:t>Install the IIS server in the windows machine.</w:t>
-      </w:r>
-    </w:p>
-    <w:p>
-      <w:r>
-        <w:t>https://learn.microsoft.com/en-us/iis/application-frameworks/scenario-build-an-aspnet-website-on-iis/configuring-step-1-install-iis-and-asp-net-modules</w:t>
-      </w:r>
-    </w:p>
-    <w:p>
-      <w:pPr>
-        <w:pStyle w:val="ListParagraph"/>
-        <w:numPr>
-          <w:ilvl w:val="0"/>
-          <w:numId w:val="2"/>
-        </w:numPr>
-      </w:pPr>
-      <w:r>
-        <w:t xml:space="preserve">Open IIS server, press </w:t>
-      </w:r>
-      <w:proofErr w:type="spellStart"/>
-      <w:r>
-        <w:t>Win+R</w:t>
-      </w:r>
-      <w:proofErr w:type="spellEnd"/>
-      <w:r>
-        <w:t xml:space="preserve"> command on keyboard and type </w:t>
-      </w:r>
-      <w:proofErr w:type="spellStart"/>
-      <w:r>
-        <w:t>inetmgr</w:t>
-      </w:r>
-      <w:proofErr w:type="spellEnd"/>
-      <w:r>
-        <w:t xml:space="preserve"> command. This will open IIS server application.</w:t>
-      </w:r>
-    </w:p>
-    <w:p>
-      <w:pPr>
-        <w:pStyle w:val="ListParagraph"/>
-      </w:pPr>
+        <w:t>Once you Run the project it will start like this.</w:t>
+      </w:r>
+      <w:r>
+        <w:t xml:space="preserve"> You can test you service method which you have already declared in the service1.svc.cs class</w:t>
+      </w:r>
     </w:p>
     <w:p>
       <w:pPr>
@@ -639,10 +423,10 @@
           <w:noProof/>
         </w:rPr>
         <w:drawing>
-          <wp:inline distT="0" distB="0" distL="0" distR="0" wp14:anchorId="47E937EA" wp14:editId="0B6E3A5A">
+          <wp:inline distT="0" distB="0" distL="0" distR="0" wp14:anchorId="2049E2B1" wp14:editId="1949C24E">
             <wp:extent cx="5731510" cy="3222625"/>
             <wp:effectExtent l="0" t="0" r="2540" b="0"/>
-            <wp:docPr id="10" name="Picture 10"/>
+            <wp:docPr id="8" name="Picture 8"/>
             <wp:cNvGraphicFramePr>
               <a:graphicFrameLocks xmlns:a="http://schemas.openxmlformats.org/drawingml/2006/main" noChangeAspect="1"/>
             </wp:cNvGraphicFramePr>
@@ -676,15 +460,23 @@
       </w:r>
     </w:p>
     <w:p>
+      <w:pPr>
+        <w:pStyle w:val="ListParagraph"/>
+      </w:pPr>
+    </w:p>
+    <w:p>
+      <w:pPr>
+        <w:pStyle w:val="ListParagraph"/>
+      </w:pPr>
       <w:r>
         <w:rPr>
           <w:noProof/>
         </w:rPr>
         <w:drawing>
-          <wp:inline distT="0" distB="0" distL="0" distR="0" wp14:anchorId="48F561BE" wp14:editId="49B84414">
+          <wp:inline distT="0" distB="0" distL="0" distR="0" wp14:anchorId="27B3BA0C" wp14:editId="6124B8B4">
             <wp:extent cx="5731510" cy="3222625"/>
             <wp:effectExtent l="0" t="0" r="2540" b="0"/>
-            <wp:docPr id="11" name="Picture 11"/>
+            <wp:docPr id="9" name="Picture 9"/>
             <wp:cNvGraphicFramePr>
               <a:graphicFrameLocks xmlns:a="http://schemas.openxmlformats.org/drawingml/2006/main" noChangeAspect="1"/>
             </wp:cNvGraphicFramePr>
@@ -717,11 +509,97 @@
         </w:drawing>
       </w:r>
     </w:p>
-    <w:p/>
-    <w:p/>
-    <w:p/>
-    <w:p/>
-    <w:p/>
+    <w:p>
+      <w:pPr>
+        <w:pStyle w:val="ListParagraph"/>
+      </w:pPr>
+    </w:p>
+    <w:p>
+      <w:pPr>
+        <w:pStyle w:val="ListParagraph"/>
+      </w:pPr>
+    </w:p>
+    <w:p>
+      <w:pPr>
+        <w:pStyle w:val="ListParagraph"/>
+      </w:pPr>
+    </w:p>
+    <w:p>
+      <w:pPr>
+        <w:pStyle w:val="ListParagraph"/>
+      </w:pPr>
+    </w:p>
+    <w:p>
+      <w:pPr>
+        <w:pStyle w:val="ListParagraph"/>
+      </w:pPr>
+    </w:p>
+    <w:p>
+      <w:pPr>
+        <w:pStyle w:val="ListParagraph"/>
+      </w:pPr>
+    </w:p>
+    <w:p>
+      <w:pPr>
+        <w:pStyle w:val="ListParagraph"/>
+      </w:pPr>
+    </w:p>
+    <w:p>
+      <w:pPr>
+        <w:pStyle w:val="ListParagraph"/>
+      </w:pPr>
+    </w:p>
+    <w:p>
+      <w:pPr>
+        <w:pStyle w:val="ListParagraph"/>
+      </w:pPr>
+    </w:p>
+    <w:p>
+      <w:pPr>
+        <w:pStyle w:val="ListParagraph"/>
+      </w:pPr>
+    </w:p>
+    <w:p>
+      <w:pPr>
+        <w:pStyle w:val="ListParagraph"/>
+      </w:pPr>
+    </w:p>
+    <w:p>
+      <w:pPr>
+        <w:pStyle w:val="ListParagraph"/>
+      </w:pPr>
+    </w:p>
+    <w:p>
+      <w:pPr>
+        <w:pStyle w:val="ListParagraph"/>
+      </w:pPr>
+    </w:p>
+    <w:p>
+      <w:pPr>
+        <w:pStyle w:val="ListParagraph"/>
+      </w:pPr>
+    </w:p>
+    <w:p>
+      <w:pPr>
+        <w:pStyle w:val="ListParagraph"/>
+      </w:pPr>
+    </w:p>
+    <w:p>
+      <w:pPr>
+        <w:pStyle w:val="ListParagraph"/>
+      </w:pPr>
+      <w:r>
+        <w:t xml:space="preserve">To host </w:t>
+      </w:r>
+      <w:proofErr w:type="spellStart"/>
+      <w:r>
+        <w:t>wcf</w:t>
+      </w:r>
+      <w:proofErr w:type="spellEnd"/>
+      <w:r>
+        <w:t xml:space="preserve"> service in IIS server.</w:t>
+      </w:r>
+    </w:p>
     <w:p>
       <w:pPr>
         <w:pStyle w:val="ListParagraph"/>
@@ -731,9 +609,46 @@
         </w:numPr>
       </w:pPr>
       <w:r>
-        <w:lastRenderedPageBreak/>
-        <w:t>Now we have to create Web Application in IIS.  Right click on Sites menu and click Add Website. Fill all the details required and click OK button.</w:t>
-      </w:r>
+        <w:t>Install the IIS server in the windows machine.</w:t>
+      </w:r>
+    </w:p>
+    <w:p>
+      <w:r>
+        <w:t>https://learn.microsoft.com/en-us/iis/application-frameworks/scenario-build-an-aspnet-website-on-iis/configuring-step-1-install-iis-and-asp-net-modules</w:t>
+      </w:r>
+    </w:p>
+    <w:p>
+      <w:pPr>
+        <w:pStyle w:val="ListParagraph"/>
+        <w:numPr>
+          <w:ilvl w:val="0"/>
+          <w:numId w:val="2"/>
+        </w:numPr>
+      </w:pPr>
+      <w:r>
+        <w:t xml:space="preserve">Open IIS server, press </w:t>
+      </w:r>
+      <w:proofErr w:type="spellStart"/>
+      <w:r>
+        <w:t>Win+R</w:t>
+      </w:r>
+      <w:proofErr w:type="spellEnd"/>
+      <w:r>
+        <w:t xml:space="preserve"> command on keyboard and type </w:t>
+      </w:r>
+      <w:proofErr w:type="spellStart"/>
+      <w:r>
+        <w:t>inetmgr</w:t>
+      </w:r>
+      <w:proofErr w:type="spellEnd"/>
+      <w:r>
+        <w:t xml:space="preserve"> command. This will open IIS server application.</w:t>
+      </w:r>
+    </w:p>
+    <w:p>
+      <w:pPr>
+        <w:pStyle w:val="ListParagraph"/>
+      </w:pPr>
     </w:p>
     <w:p>
       <w:pPr>
@@ -744,10 +659,10 @@
           <w:noProof/>
         </w:rPr>
         <w:drawing>
-          <wp:inline distT="0" distB="0" distL="0" distR="0" wp14:anchorId="10B824D0" wp14:editId="1560F1BB">
+          <wp:inline distT="0" distB="0" distL="0" distR="0" wp14:anchorId="47E937EA" wp14:editId="0B6E3A5A">
             <wp:extent cx="5731510" cy="3222625"/>
             <wp:effectExtent l="0" t="0" r="2540" b="0"/>
-            <wp:docPr id="12" name="Picture 12"/>
+            <wp:docPr id="10" name="Picture 10"/>
             <wp:cNvGraphicFramePr>
               <a:graphicFrameLocks xmlns:a="http://schemas.openxmlformats.org/drawingml/2006/main" noChangeAspect="1"/>
             </wp:cNvGraphicFramePr>
@@ -781,49 +696,15 @@
       </w:r>
     </w:p>
     <w:p>
-      <w:pPr>
-        <w:pStyle w:val="ListParagraph"/>
-      </w:pPr>
-    </w:p>
-    <w:p>
-      <w:pPr>
-        <w:pStyle w:val="ListParagraph"/>
-      </w:pPr>
-      <w:proofErr w:type="spellStart"/>
-      <w:r>
-        <w:t>Wcf</w:t>
-      </w:r>
-      <w:proofErr w:type="spellEnd"/>
-      <w:r>
-        <w:t xml:space="preserve"> Service application will be added in the </w:t>
-      </w:r>
-      <w:proofErr w:type="gramStart"/>
-      <w:r>
-        <w:t>sites</w:t>
-      </w:r>
-      <w:proofErr w:type="gramEnd"/>
-      <w:r>
-        <w:t xml:space="preserve"> menu.</w:t>
-      </w:r>
-    </w:p>
-    <w:p>
-      <w:pPr>
-        <w:pStyle w:val="ListParagraph"/>
-      </w:pPr>
-    </w:p>
-    <w:p>
-      <w:pPr>
-        <w:pStyle w:val="ListParagraph"/>
-      </w:pPr>
       <w:r>
         <w:rPr>
           <w:noProof/>
         </w:rPr>
         <w:drawing>
-          <wp:inline distT="0" distB="0" distL="0" distR="0" wp14:anchorId="3836A5C3" wp14:editId="0D97B9F7">
+          <wp:inline distT="0" distB="0" distL="0" distR="0" wp14:anchorId="48F561BE" wp14:editId="49B84414">
             <wp:extent cx="5731510" cy="3222625"/>
             <wp:effectExtent l="0" t="0" r="2540" b="0"/>
-            <wp:docPr id="13" name="Picture 13"/>
+            <wp:docPr id="11" name="Picture 11"/>
             <wp:cNvGraphicFramePr>
               <a:graphicFrameLocks xmlns:a="http://schemas.openxmlformats.org/drawingml/2006/main" noChangeAspect="1"/>
             </wp:cNvGraphicFramePr>
@@ -856,76 +737,21 @@
         </w:drawing>
       </w:r>
     </w:p>
-    <w:p>
-      <w:pPr>
-        <w:ind w:left="360"/>
-      </w:pPr>
-    </w:p>
-    <w:p>
-      <w:pPr>
-        <w:pStyle w:val="ListParagraph"/>
-      </w:pPr>
-    </w:p>
-    <w:p>
-      <w:pPr>
-        <w:pStyle w:val="ListParagraph"/>
-      </w:pPr>
-    </w:p>
-    <w:p>
-      <w:pPr>
-        <w:pStyle w:val="ListParagraph"/>
-      </w:pPr>
-    </w:p>
-    <w:p>
-      <w:pPr>
-        <w:pStyle w:val="ListParagraph"/>
-      </w:pPr>
-    </w:p>
-    <w:p>
-      <w:pPr>
-        <w:pStyle w:val="ListParagraph"/>
-      </w:pPr>
-    </w:p>
-    <w:p>
-      <w:pPr>
-        <w:pStyle w:val="ListParagraph"/>
-      </w:pPr>
-    </w:p>
-    <w:p>
-      <w:pPr>
-        <w:pStyle w:val="ListParagraph"/>
-      </w:pPr>
-    </w:p>
-    <w:p>
-      <w:pPr>
-        <w:pStyle w:val="ListParagraph"/>
-      </w:pPr>
-    </w:p>
-    <w:p>
-      <w:pPr>
-        <w:pStyle w:val="ListParagraph"/>
-      </w:pPr>
-    </w:p>
-    <w:p>
-      <w:pPr>
-        <w:pStyle w:val="ListParagraph"/>
-      </w:pPr>
-    </w:p>
-    <w:p>
-      <w:pPr>
-        <w:pStyle w:val="ListParagraph"/>
-      </w:pPr>
-      <w:r>
-        <w:lastRenderedPageBreak/>
-        <w:t xml:space="preserve">You can run the web application by clicking on </w:t>
-      </w:r>
-      <w:proofErr w:type="gramStart"/>
-      <w:r>
-        <w:t>the  link</w:t>
-      </w:r>
-      <w:proofErr w:type="gramEnd"/>
-      <w:r>
-        <w:t xml:space="preserve"> below the Browse Website name.</w:t>
+    <w:p/>
+    <w:p/>
+    <w:p/>
+    <w:p/>
+    <w:p/>
+    <w:p>
+      <w:pPr>
+        <w:pStyle w:val="ListParagraph"/>
+        <w:numPr>
+          <w:ilvl w:val="0"/>
+          <w:numId w:val="2"/>
+        </w:numPr>
+      </w:pPr>
+      <w:r>
+        <w:t>Now we have to create Web Application in IIS.  Right click on Sites menu and click Add Website. Fill all the details required and click OK button.</w:t>
       </w:r>
     </w:p>
     <w:p>
@@ -937,10 +763,10 @@
           <w:noProof/>
         </w:rPr>
         <w:drawing>
-          <wp:inline distT="0" distB="0" distL="0" distR="0" wp14:anchorId="236B90B0" wp14:editId="0DA31B9B">
+          <wp:inline distT="0" distB="0" distL="0" distR="0" wp14:anchorId="10B824D0" wp14:editId="1560F1BB">
             <wp:extent cx="5731510" cy="3222625"/>
             <wp:effectExtent l="0" t="0" r="2540" b="0"/>
-            <wp:docPr id="14" name="Picture 14"/>
+            <wp:docPr id="12" name="Picture 12"/>
             <wp:cNvGraphicFramePr>
               <a:graphicFrameLocks xmlns:a="http://schemas.openxmlformats.org/drawingml/2006/main" noChangeAspect="1"/>
             </wp:cNvGraphicFramePr>
@@ -982,22 +808,21 @@
       <w:pPr>
         <w:pStyle w:val="ListParagraph"/>
       </w:pPr>
-      <w:r>
-        <w:t xml:space="preserve">Your </w:t>
-      </w:r>
       <w:proofErr w:type="spellStart"/>
       <w:r>
         <w:t>Wcf</w:t>
       </w:r>
       <w:proofErr w:type="spellEnd"/>
       <w:r>
-        <w:t xml:space="preserve"> </w:t>
-      </w:r>
-      <w:r>
-        <w:t>A</w:t>
-      </w:r>
-      <w:r>
-        <w:t>pplication will look like this.</w:t>
+        <w:t xml:space="preserve"> Service application will be added in the </w:t>
+      </w:r>
+      <w:proofErr w:type="gramStart"/>
+      <w:r>
+        <w:t>sites</w:t>
+      </w:r>
+      <w:proofErr w:type="gramEnd"/>
+      <w:r>
+        <w:t xml:space="preserve"> menu.</w:t>
       </w:r>
     </w:p>
     <w:p>
@@ -1014,10 +839,10 @@
           <w:noProof/>
         </w:rPr>
         <w:drawing>
-          <wp:inline distT="0" distB="0" distL="0" distR="0" wp14:anchorId="14554512" wp14:editId="1736BD3E">
+          <wp:inline distT="0" distB="0" distL="0" distR="0" wp14:anchorId="3836A5C3" wp14:editId="0D97B9F7">
             <wp:extent cx="5731510" cy="3222625"/>
             <wp:effectExtent l="0" t="0" r="2540" b="0"/>
-            <wp:docPr id="15" name="Picture 15"/>
+            <wp:docPr id="13" name="Picture 13"/>
             <wp:cNvGraphicFramePr>
               <a:graphicFrameLocks xmlns:a="http://schemas.openxmlformats.org/drawingml/2006/main" noChangeAspect="1"/>
             </wp:cNvGraphicFramePr>
@@ -1052,133 +877,165 @@
     </w:p>
     <w:p>
       <w:pPr>
-        <w:pStyle w:val="ListParagraph"/>
-      </w:pPr>
-    </w:p>
-    <w:p>
-      <w:pPr>
-        <w:pStyle w:val="ListParagraph"/>
-      </w:pPr>
-    </w:p>
-    <w:p>
-      <w:pPr>
-        <w:pStyle w:val="ListParagraph"/>
-      </w:pPr>
-    </w:p>
-    <w:p>
-      <w:pPr>
-        <w:pStyle w:val="ListParagraph"/>
-      </w:pPr>
-    </w:p>
-    <w:p>
-      <w:pPr>
-        <w:pStyle w:val="ListParagraph"/>
-      </w:pPr>
-    </w:p>
-    <w:p>
-      <w:pPr>
-        <w:pStyle w:val="ListParagraph"/>
-      </w:pPr>
-    </w:p>
-    <w:p>
-      <w:pPr>
-        <w:pStyle w:val="ListParagraph"/>
-      </w:pPr>
-    </w:p>
-    <w:p>
-      <w:pPr>
-        <w:pStyle w:val="ListParagraph"/>
-      </w:pPr>
-    </w:p>
-    <w:p>
-      <w:pPr>
-        <w:pStyle w:val="ListParagraph"/>
-      </w:pPr>
-    </w:p>
-    <w:p>
-      <w:pPr>
-        <w:pStyle w:val="ListParagraph"/>
-      </w:pPr>
-    </w:p>
-    <w:p>
-      <w:pPr>
-        <w:pStyle w:val="ListParagraph"/>
-      </w:pPr>
-    </w:p>
-    <w:p>
-      <w:pPr>
-        <w:pStyle w:val="ListParagraph"/>
-      </w:pPr>
-    </w:p>
-    <w:p>
-      <w:pPr>
-        <w:pStyle w:val="ListParagraph"/>
-      </w:pPr>
-    </w:p>
-    <w:p>
-      <w:pPr>
-        <w:pStyle w:val="ListParagraph"/>
-      </w:pPr>
-    </w:p>
-    <w:p>
-      <w:pPr>
-        <w:pStyle w:val="ListParagraph"/>
-      </w:pPr>
-      <w:r>
-        <w:lastRenderedPageBreak/>
-        <w:t>Configuring End Points in WCF Service.</w:t>
-      </w:r>
-    </w:p>
-    <w:p>
-      <w:pPr>
-        <w:pStyle w:val="ListParagraph"/>
-      </w:pPr>
-      <w:hyperlink r:id="rId18" w:history="1">
-        <w:r>
-          <w:rPr>
-            <w:rStyle w:val="Hyperlink"/>
-          </w:rPr>
-          <w:t>https://www.c-sharpcorner.com/UploadFile/0c1bb2/endpoints-in-wcf/</w:t>
-        </w:r>
-      </w:hyperlink>
-    </w:p>
-    <w:p>
-      <w:pPr>
-        <w:pStyle w:val="ListParagraph"/>
-        <w:numPr>
-          <w:ilvl w:val="0"/>
-          <w:numId w:val="5"/>
-        </w:numPr>
-      </w:pPr>
-      <w:r>
-        <w:t xml:space="preserve">Edit </w:t>
-      </w:r>
-      <w:proofErr w:type="spellStart"/>
-      <w:r>
-        <w:t>Web.config</w:t>
-      </w:r>
-      <w:proofErr w:type="spellEnd"/>
-    </w:p>
-    <w:p>
-      <w:pPr>
-        <w:pStyle w:val="ListParagraph"/>
-        <w:ind w:left="1080"/>
-      </w:pPr>
-    </w:p>
-    <w:p>
-      <w:pPr>
-        <w:pStyle w:val="ListParagraph"/>
-        <w:ind w:left="1080"/>
+        <w:ind w:left="360"/>
+      </w:pPr>
+    </w:p>
+    <w:p>
+      <w:pPr>
+        <w:pStyle w:val="ListParagraph"/>
+      </w:pPr>
+    </w:p>
+    <w:p>
+      <w:pPr>
+        <w:pStyle w:val="ListParagraph"/>
+      </w:pPr>
+    </w:p>
+    <w:p>
+      <w:pPr>
+        <w:pStyle w:val="ListParagraph"/>
+      </w:pPr>
+    </w:p>
+    <w:p>
+      <w:pPr>
+        <w:pStyle w:val="ListParagraph"/>
+      </w:pPr>
+    </w:p>
+    <w:p>
+      <w:pPr>
+        <w:pStyle w:val="ListParagraph"/>
+      </w:pPr>
+    </w:p>
+    <w:p>
+      <w:pPr>
+        <w:pStyle w:val="ListParagraph"/>
+      </w:pPr>
+    </w:p>
+    <w:p>
+      <w:pPr>
+        <w:pStyle w:val="ListParagraph"/>
+      </w:pPr>
+    </w:p>
+    <w:p>
+      <w:pPr>
+        <w:pStyle w:val="ListParagraph"/>
+      </w:pPr>
+    </w:p>
+    <w:p>
+      <w:pPr>
+        <w:pStyle w:val="ListParagraph"/>
+      </w:pPr>
+    </w:p>
+    <w:p>
+      <w:pPr>
+        <w:pStyle w:val="ListParagraph"/>
+      </w:pPr>
+    </w:p>
+    <w:p>
+      <w:pPr>
+        <w:pStyle w:val="ListParagraph"/>
+      </w:pPr>
+      <w:r>
+        <w:t xml:space="preserve">You can run the web application by clicking on </w:t>
+      </w:r>
+      <w:proofErr w:type="gramStart"/>
+      <w:r>
+        <w:t>the  link</w:t>
+      </w:r>
+      <w:proofErr w:type="gramEnd"/>
+      <w:r>
+        <w:t xml:space="preserve"> below the Browse Website name.</w:t>
+      </w:r>
+    </w:p>
+    <w:p>
+      <w:pPr>
+        <w:pStyle w:val="ListParagraph"/>
       </w:pPr>
       <w:r>
         <w:rPr>
           <w:noProof/>
         </w:rPr>
         <w:drawing>
-          <wp:inline distT="0" distB="0" distL="0" distR="0" wp14:anchorId="40B30111" wp14:editId="425F14CC">
+          <wp:inline distT="0" distB="0" distL="0" distR="0" wp14:anchorId="236B90B0" wp14:editId="0DA31B9B">
             <wp:extent cx="5731510" cy="3222625"/>
             <wp:effectExtent l="0" t="0" r="2540" b="0"/>
-            <wp:docPr id="18" name="Picture 18"/>
+            <wp:docPr id="14" name="Picture 14"/>
+            <wp:cNvGraphicFramePr>
+              <a:graphicFrameLocks xmlns:a="http://schemas.openxmlformats.org/drawingml/2006/main" noChangeAspect="1"/>
+            </wp:cNvGraphicFramePr>
+            <a:graphic xmlns:a="http://schemas.openxmlformats.org/drawingml/2006/main">
+              <a:graphicData uri="http://schemas.openxmlformats.org/drawingml/2006/picture">
+                <pic:pic xmlns:pic="http://schemas.openxmlformats.org/drawingml/2006/picture">
+                  <pic:nvPicPr>
+                    <pic:cNvPr id="1" name=""/>
+                    <pic:cNvPicPr/>
+                  </pic:nvPicPr>
+                  <pic:blipFill>
+                    <a:blip r:embed="rId18"/>
+                    <a:stretch>
+                      <a:fillRect/>
+                    </a:stretch>
+                  </pic:blipFill>
+                  <pic:spPr>
+                    <a:xfrm>
+                      <a:off x="0" y="0"/>
+                      <a:ext cx="5731510" cy="3222625"/>
+                    </a:xfrm>
+                    <a:prstGeom prst="rect">
+                      <a:avLst/>
+                    </a:prstGeom>
+                  </pic:spPr>
+                </pic:pic>
+              </a:graphicData>
+            </a:graphic>
+          </wp:inline>
+        </w:drawing>
+      </w:r>
+    </w:p>
+    <w:p>
+      <w:pPr>
+        <w:pStyle w:val="ListParagraph"/>
+      </w:pPr>
+    </w:p>
+    <w:p>
+      <w:pPr>
+        <w:pStyle w:val="ListParagraph"/>
+      </w:pPr>
+      <w:r>
+        <w:t xml:space="preserve">Your </w:t>
+      </w:r>
+      <w:proofErr w:type="spellStart"/>
+      <w:r>
+        <w:t>Wcf</w:t>
+      </w:r>
+      <w:proofErr w:type="spellEnd"/>
+      <w:r>
+        <w:t xml:space="preserve"> </w:t>
+      </w:r>
+      <w:r>
+        <w:t>A</w:t>
+      </w:r>
+      <w:r>
+        <w:t>pplication will look like this.</w:t>
+      </w:r>
+    </w:p>
+    <w:p>
+      <w:pPr>
+        <w:pStyle w:val="ListParagraph"/>
+      </w:pPr>
+    </w:p>
+    <w:p>
+      <w:pPr>
+        <w:pStyle w:val="ListParagraph"/>
+      </w:pPr>
+      <w:r>
+        <w:rPr>
+          <w:noProof/>
+        </w:rPr>
+        <w:drawing>
+          <wp:inline distT="0" distB="0" distL="0" distR="0" wp14:anchorId="14554512" wp14:editId="1736BD3E">
+            <wp:extent cx="5731510" cy="3222625"/>
+            <wp:effectExtent l="0" t="0" r="2540" b="0"/>
+            <wp:docPr id="15" name="Picture 15"/>
             <wp:cNvGraphicFramePr>
               <a:graphicFrameLocks xmlns:a="http://schemas.openxmlformats.org/drawingml/2006/main" noChangeAspect="1"/>
             </wp:cNvGraphicFramePr>
@@ -1214,63 +1071,94 @@
     <w:p>
       <w:pPr>
         <w:pStyle w:val="ListParagraph"/>
-        <w:ind w:left="1080"/>
-      </w:pPr>
-    </w:p>
-    <w:p>
-      <w:pPr>
-        <w:pStyle w:val="ListParagraph"/>
-        <w:ind w:left="1080"/>
-      </w:pPr>
-      <w:r>
-        <w:rPr>
-          <w:noProof/>
-        </w:rPr>
-        <w:drawing>
-          <wp:inline distT="0" distB="0" distL="0" distR="0" wp14:anchorId="1B43ABB3" wp14:editId="0E1EA86E">
-            <wp:extent cx="5731510" cy="3222625"/>
-            <wp:effectExtent l="0" t="0" r="2540" b="0"/>
-            <wp:docPr id="19" name="Picture 19"/>
-            <wp:cNvGraphicFramePr>
-              <a:graphicFrameLocks xmlns:a="http://schemas.openxmlformats.org/drawingml/2006/main" noChangeAspect="1"/>
-            </wp:cNvGraphicFramePr>
-            <a:graphic xmlns:a="http://schemas.openxmlformats.org/drawingml/2006/main">
-              <a:graphicData uri="http://schemas.openxmlformats.org/drawingml/2006/picture">
-                <pic:pic xmlns:pic="http://schemas.openxmlformats.org/drawingml/2006/picture">
-                  <pic:nvPicPr>
-                    <pic:cNvPr id="1" name=""/>
-                    <pic:cNvPicPr/>
-                  </pic:nvPicPr>
-                  <pic:blipFill>
-                    <a:blip r:embed="rId20"/>
-                    <a:stretch>
-                      <a:fillRect/>
-                    </a:stretch>
-                  </pic:blipFill>
-                  <pic:spPr>
-                    <a:xfrm>
-                      <a:off x="0" y="0"/>
-                      <a:ext cx="5731510" cy="3222625"/>
-                    </a:xfrm>
-                    <a:prstGeom prst="rect">
-                      <a:avLst/>
-                    </a:prstGeom>
-                  </pic:spPr>
-                </pic:pic>
-              </a:graphicData>
-            </a:graphic>
-          </wp:inline>
-        </w:drawing>
-      </w:r>
-    </w:p>
-    <w:p/>
-    <w:p/>
-    <w:p/>
-    <w:p/>
-    <w:p/>
-    <w:p/>
-    <w:p/>
-    <w:p/>
+      </w:pPr>
+    </w:p>
+    <w:p>
+      <w:pPr>
+        <w:pStyle w:val="ListParagraph"/>
+      </w:pPr>
+    </w:p>
+    <w:p>
+      <w:pPr>
+        <w:pStyle w:val="ListParagraph"/>
+      </w:pPr>
+    </w:p>
+    <w:p>
+      <w:pPr>
+        <w:pStyle w:val="ListParagraph"/>
+      </w:pPr>
+    </w:p>
+    <w:p>
+      <w:pPr>
+        <w:pStyle w:val="ListParagraph"/>
+      </w:pPr>
+    </w:p>
+    <w:p>
+      <w:pPr>
+        <w:pStyle w:val="ListParagraph"/>
+      </w:pPr>
+    </w:p>
+    <w:p>
+      <w:pPr>
+        <w:pStyle w:val="ListParagraph"/>
+      </w:pPr>
+    </w:p>
+    <w:p>
+      <w:pPr>
+        <w:pStyle w:val="ListParagraph"/>
+      </w:pPr>
+    </w:p>
+    <w:p>
+      <w:pPr>
+        <w:pStyle w:val="ListParagraph"/>
+      </w:pPr>
+    </w:p>
+    <w:p>
+      <w:pPr>
+        <w:pStyle w:val="ListParagraph"/>
+      </w:pPr>
+    </w:p>
+    <w:p>
+      <w:pPr>
+        <w:pStyle w:val="ListParagraph"/>
+      </w:pPr>
+    </w:p>
+    <w:p>
+      <w:pPr>
+        <w:pStyle w:val="ListParagraph"/>
+      </w:pPr>
+    </w:p>
+    <w:p>
+      <w:pPr>
+        <w:pStyle w:val="ListParagraph"/>
+      </w:pPr>
+    </w:p>
+    <w:p>
+      <w:pPr>
+        <w:pStyle w:val="ListParagraph"/>
+      </w:pPr>
+    </w:p>
+    <w:p>
+      <w:pPr>
+        <w:pStyle w:val="ListParagraph"/>
+      </w:pPr>
+      <w:r>
+        <w:t>Configuring End Points in WCF Service.</w:t>
+      </w:r>
+    </w:p>
+    <w:p>
+      <w:pPr>
+        <w:pStyle w:val="ListParagraph"/>
+      </w:pPr>
+      <w:hyperlink r:id="rId20" w:history="1">
+        <w:r>
+          <w:rPr>
+            <w:rStyle w:val="Hyperlink"/>
+          </w:rPr>
+          <w:t>https://www.c-sharpcorner.com/UploadFile/0c1bb2/endpoints-in-wcf/</w:t>
+        </w:r>
+      </w:hyperlink>
+    </w:p>
     <w:p>
       <w:pPr>
         <w:pStyle w:val="ListParagraph"/>
@@ -1280,37 +1168,34 @@
         </w:numPr>
       </w:pPr>
       <w:r>
-        <w:lastRenderedPageBreak/>
-        <w:t xml:space="preserve">Click on </w:t>
-      </w:r>
-      <w:r>
-        <w:t>Create New Service</w:t>
-      </w:r>
-      <w:r>
-        <w:br/>
-      </w:r>
-      <w:r>
-        <w:t xml:space="preserve">Specify the Service type for the service name by clicking Browse button and selecting the </w:t>
+        <w:t xml:space="preserve">Edit </w:t>
       </w:r>
       <w:proofErr w:type="spellStart"/>
       <w:r>
-        <w:t>dll</w:t>
+        <w:t>Web.config</w:t>
       </w:r>
       <w:proofErr w:type="spellEnd"/>
-      <w:r>
-        <w:t xml:space="preserve"> file.</w:t>
-      </w:r>
-    </w:p>
-    <w:p>
+    </w:p>
+    <w:p>
+      <w:pPr>
+        <w:pStyle w:val="ListParagraph"/>
+        <w:ind w:left="1080"/>
+      </w:pPr>
+    </w:p>
+    <w:p>
+      <w:pPr>
+        <w:pStyle w:val="ListParagraph"/>
+        <w:ind w:left="1080"/>
+      </w:pPr>
       <w:r>
         <w:rPr>
           <w:noProof/>
         </w:rPr>
         <w:drawing>
-          <wp:inline distT="0" distB="0" distL="0" distR="0" wp14:anchorId="7E128B90" wp14:editId="2881201B">
+          <wp:inline distT="0" distB="0" distL="0" distR="0" wp14:anchorId="40B30111" wp14:editId="425F14CC">
             <wp:extent cx="5731510" cy="3222625"/>
             <wp:effectExtent l="0" t="0" r="2540" b="0"/>
-            <wp:docPr id="25" name="Picture 25"/>
+            <wp:docPr id="18" name="Picture 18"/>
             <wp:cNvGraphicFramePr>
               <a:graphicFrameLocks xmlns:a="http://schemas.openxmlformats.org/drawingml/2006/main" noChangeAspect="1"/>
             </wp:cNvGraphicFramePr>
@@ -1343,22 +1228,26 @@
         </w:drawing>
       </w:r>
     </w:p>
-    <w:p/>
-    <w:p>
-      <w:r>
-        <w:t>Specify the service contract for the service, it will come automatically.</w:t>
-      </w:r>
-    </w:p>
-    <w:p>
+    <w:p>
+      <w:pPr>
+        <w:pStyle w:val="ListParagraph"/>
+        <w:ind w:left="1080"/>
+      </w:pPr>
+    </w:p>
+    <w:p>
+      <w:pPr>
+        <w:pStyle w:val="ListParagraph"/>
+        <w:ind w:left="1080"/>
+      </w:pPr>
       <w:r>
         <w:rPr>
           <w:noProof/>
         </w:rPr>
         <w:drawing>
-          <wp:inline distT="0" distB="0" distL="0" distR="0" wp14:anchorId="7F5F8036" wp14:editId="6E7DD047">
+          <wp:inline distT="0" distB="0" distL="0" distR="0" wp14:anchorId="1B43ABB3" wp14:editId="0E1EA86E">
             <wp:extent cx="5731510" cy="3222625"/>
             <wp:effectExtent l="0" t="0" r="2540" b="0"/>
-            <wp:docPr id="26" name="Picture 26"/>
+            <wp:docPr id="19" name="Picture 19"/>
             <wp:cNvGraphicFramePr>
               <a:graphicFrameLocks xmlns:a="http://schemas.openxmlformats.org/drawingml/2006/main" noChangeAspect="1"/>
             </wp:cNvGraphicFramePr>
@@ -1400,8 +1289,32 @@
     <w:p/>
     <w:p/>
     <w:p>
-      <w:r>
-        <w:t>Select HTTP</w:t>
+      <w:pPr>
+        <w:pStyle w:val="ListParagraph"/>
+        <w:numPr>
+          <w:ilvl w:val="0"/>
+          <w:numId w:val="5"/>
+        </w:numPr>
+      </w:pPr>
+      <w:r>
+        <w:t xml:space="preserve">Click on </w:t>
+      </w:r>
+      <w:r>
+        <w:t>Create New Service</w:t>
+      </w:r>
+      <w:r>
+        <w:br/>
+      </w:r>
+      <w:r>
+        <w:t xml:space="preserve">Specify the Service type for the service name by clicking Browse button and selecting the </w:t>
+      </w:r>
+      <w:proofErr w:type="spellStart"/>
+      <w:r>
+        <w:t>dll</w:t>
+      </w:r>
+      <w:proofErr w:type="spellEnd"/>
+      <w:r>
+        <w:t xml:space="preserve"> file.</w:t>
       </w:r>
     </w:p>
     <w:p>
@@ -1410,10 +1323,10 @@
           <w:noProof/>
         </w:rPr>
         <w:drawing>
-          <wp:inline distT="0" distB="0" distL="0" distR="0" wp14:anchorId="098E0A2B" wp14:editId="32C16E5A">
+          <wp:inline distT="0" distB="0" distL="0" distR="0" wp14:anchorId="7E128B90" wp14:editId="2881201B">
             <wp:extent cx="5731510" cy="3222625"/>
             <wp:effectExtent l="0" t="0" r="2540" b="0"/>
-            <wp:docPr id="27" name="Picture 27"/>
+            <wp:docPr id="25" name="Picture 25"/>
             <wp:cNvGraphicFramePr>
               <a:graphicFrameLocks xmlns:a="http://schemas.openxmlformats.org/drawingml/2006/main" noChangeAspect="1"/>
             </wp:cNvGraphicFramePr>
@@ -1449,7 +1362,7 @@
     <w:p/>
     <w:p>
       <w:r>
-        <w:t>Select Basic Web Services interoperability.</w:t>
+        <w:t>Specify the service contract for the service, it will come automatically.</w:t>
       </w:r>
     </w:p>
     <w:p>
@@ -1458,10 +1371,10 @@
           <w:noProof/>
         </w:rPr>
         <w:drawing>
-          <wp:inline distT="0" distB="0" distL="0" distR="0" wp14:anchorId="331DACDE" wp14:editId="30C0B28D">
+          <wp:inline distT="0" distB="0" distL="0" distR="0" wp14:anchorId="7F5F8036" wp14:editId="6E7DD047">
             <wp:extent cx="5731510" cy="3222625"/>
             <wp:effectExtent l="0" t="0" r="2540" b="0"/>
-            <wp:docPr id="29" name="Picture 29"/>
+            <wp:docPr id="26" name="Picture 26"/>
             <wp:cNvGraphicFramePr>
               <a:graphicFrameLocks xmlns:a="http://schemas.openxmlformats.org/drawingml/2006/main" noChangeAspect="1"/>
             </wp:cNvGraphicFramePr>
@@ -1501,16 +1414,10 @@
     <w:p/>
     <w:p/>
     <w:p/>
-    <w:p>
-      <w:r>
-        <w:lastRenderedPageBreak/>
-        <w:t>Specify the</w:t>
-      </w:r>
-      <w:r>
-        <w:t xml:space="preserve"> relative</w:t>
-      </w:r>
-      <w:r>
-        <w:t xml:space="preserve"> address name</w:t>
+    <w:p/>
+    <w:p>
+      <w:r>
+        <w:t>Select HTTP</w:t>
       </w:r>
     </w:p>
     <w:p>
@@ -1519,10 +1426,10 @@
           <w:noProof/>
         </w:rPr>
         <w:drawing>
-          <wp:inline distT="0" distB="0" distL="0" distR="0" wp14:anchorId="79ECD2CF" wp14:editId="21E3DCAE">
+          <wp:inline distT="0" distB="0" distL="0" distR="0" wp14:anchorId="098E0A2B" wp14:editId="32C16E5A">
             <wp:extent cx="5731510" cy="3222625"/>
             <wp:effectExtent l="0" t="0" r="2540" b="0"/>
-            <wp:docPr id="30" name="Picture 30"/>
+            <wp:docPr id="27" name="Picture 27"/>
             <wp:cNvGraphicFramePr>
               <a:graphicFrameLocks xmlns:a="http://schemas.openxmlformats.org/drawingml/2006/main" noChangeAspect="1"/>
             </wp:cNvGraphicFramePr>
@@ -1558,7 +1465,7 @@
     <w:p/>
     <w:p>
       <w:r>
-        <w:t>Finalize setting</w:t>
+        <w:t>Select Basic Web Services interoperability.</w:t>
       </w:r>
     </w:p>
     <w:p>
@@ -1567,10 +1474,10 @@
           <w:noProof/>
         </w:rPr>
         <w:drawing>
-          <wp:inline distT="0" distB="0" distL="0" distR="0" wp14:anchorId="7A8E7169" wp14:editId="6C7E59B8">
+          <wp:inline distT="0" distB="0" distL="0" distR="0" wp14:anchorId="331DACDE" wp14:editId="30C0B28D">
             <wp:extent cx="5731510" cy="3222625"/>
             <wp:effectExtent l="0" t="0" r="2540" b="0"/>
-            <wp:docPr id="31" name="Picture 31"/>
+            <wp:docPr id="29" name="Picture 29"/>
             <wp:cNvGraphicFramePr>
               <a:graphicFrameLocks xmlns:a="http://schemas.openxmlformats.org/drawingml/2006/main" noChangeAspect="1"/>
             </wp:cNvGraphicFramePr>
@@ -1603,29 +1510,6 @@
         </w:drawing>
       </w:r>
     </w:p>
-    <w:p>
-      <w:r>
-        <w:t xml:space="preserve">Change the </w:t>
-      </w:r>
-      <w:proofErr w:type="spellStart"/>
-      <w:r>
-        <w:t>basicHttpBinding</w:t>
-      </w:r>
-      <w:proofErr w:type="spellEnd"/>
-      <w:r>
-        <w:t xml:space="preserve"> to </w:t>
-      </w:r>
-      <w:proofErr w:type="spellStart"/>
-      <w:proofErr w:type="gramStart"/>
-      <w:r>
-        <w:t>WebHttpBinding</w:t>
-      </w:r>
-      <w:proofErr w:type="spellEnd"/>
-      <w:r>
-        <w:t xml:space="preserve"> .</w:t>
-      </w:r>
-      <w:proofErr w:type="gramEnd"/>
-    </w:p>
     <w:p/>
     <w:p/>
     <w:p/>
@@ -1635,46 +1519,25 @@
     <w:p/>
     <w:p>
       <w:r>
-        <w:lastRenderedPageBreak/>
-        <w:t xml:space="preserve">Add </w:t>
-      </w:r>
-      <w:proofErr w:type="spellStart"/>
-      <w:r>
-        <w:t>EndPoint</w:t>
-      </w:r>
-      <w:proofErr w:type="spellEnd"/>
-      <w:r>
-        <w:t xml:space="preserve"> Behaviour as </w:t>
-      </w:r>
-      <w:proofErr w:type="spellStart"/>
-      <w:r>
-        <w:t>webHttp</w:t>
-      </w:r>
-      <w:proofErr w:type="spellEnd"/>
-      <w:r>
-        <w:t xml:space="preserve"> in Advance Menu</w:t>
-      </w:r>
-    </w:p>
-    <w:p>
-      <w:pPr>
-        <w:pStyle w:val="ListParagraph"/>
-        <w:ind w:left="1080"/>
-      </w:pPr>
-    </w:p>
-    <w:p>
-      <w:pPr>
-        <w:pStyle w:val="ListParagraph"/>
-        <w:ind w:left="1080"/>
-      </w:pPr>
+        <w:t>Specify the</w:t>
+      </w:r>
+      <w:r>
+        <w:t xml:space="preserve"> relative</w:t>
+      </w:r>
+      <w:r>
+        <w:t xml:space="preserve"> address name</w:t>
+      </w:r>
+    </w:p>
+    <w:p>
       <w:r>
         <w:rPr>
           <w:noProof/>
         </w:rPr>
         <w:drawing>
-          <wp:inline distT="0" distB="0" distL="0" distR="0" wp14:anchorId="7FD0B3FA" wp14:editId="049569CC">
+          <wp:inline distT="0" distB="0" distL="0" distR="0" wp14:anchorId="79ECD2CF" wp14:editId="21E3DCAE">
             <wp:extent cx="5731510" cy="3222625"/>
             <wp:effectExtent l="0" t="0" r="2540" b="0"/>
-            <wp:docPr id="32" name="Picture 32"/>
+            <wp:docPr id="30" name="Picture 30"/>
             <wp:cNvGraphicFramePr>
               <a:graphicFrameLocks xmlns:a="http://schemas.openxmlformats.org/drawingml/2006/main" noChangeAspect="1"/>
             </wp:cNvGraphicFramePr>
@@ -1707,51 +1570,22 @@
         </w:drawing>
       </w:r>
     </w:p>
-    <w:p>
-      <w:r>
-        <w:t xml:space="preserve">After </w:t>
-      </w:r>
-      <w:proofErr w:type="gramStart"/>
-      <w:r>
-        <w:t>finalizing ,</w:t>
-      </w:r>
-      <w:proofErr w:type="gramEnd"/>
-      <w:r>
-        <w:t xml:space="preserve"> setting should look similar to below images.</w:t>
-      </w:r>
-    </w:p>
-    <w:p>
-      <w:pPr>
-        <w:pStyle w:val="ListParagraph"/>
-        <w:ind w:left="1080"/>
-      </w:pPr>
-      <w:r>
-        <w:t>Specify the Service Name</w:t>
-      </w:r>
-      <w:r>
-        <w:br/>
-      </w:r>
-    </w:p>
-    <w:p>
-      <w:pPr>
-        <w:pStyle w:val="ListParagraph"/>
-        <w:ind w:left="1080"/>
-      </w:pPr>
-    </w:p>
-    <w:p>
-      <w:pPr>
-        <w:pStyle w:val="ListParagraph"/>
-        <w:ind w:left="1080"/>
-      </w:pPr>
+    <w:p/>
+    <w:p>
+      <w:r>
+        <w:t>Finalize setting</w:t>
+      </w:r>
+    </w:p>
+    <w:p>
       <w:r>
         <w:rPr>
           <w:noProof/>
         </w:rPr>
         <w:drawing>
-          <wp:inline distT="0" distB="0" distL="0" distR="0" wp14:anchorId="7B7847DD" wp14:editId="20FF98E1">
+          <wp:inline distT="0" distB="0" distL="0" distR="0" wp14:anchorId="7A8E7169" wp14:editId="6C7E59B8">
             <wp:extent cx="5731510" cy="3222625"/>
             <wp:effectExtent l="0" t="0" r="2540" b="0"/>
-            <wp:docPr id="20" name="Picture 20"/>
+            <wp:docPr id="31" name="Picture 31"/>
             <wp:cNvGraphicFramePr>
               <a:graphicFrameLocks xmlns:a="http://schemas.openxmlformats.org/drawingml/2006/main" noChangeAspect="1"/>
             </wp:cNvGraphicFramePr>
@@ -1785,73 +1619,54 @@
       </w:r>
     </w:p>
     <w:p>
-      <w:pPr>
-        <w:pStyle w:val="ListParagraph"/>
-        <w:ind w:left="1080"/>
-      </w:pPr>
-    </w:p>
-    <w:p>
-      <w:pPr>
-        <w:pStyle w:val="ListParagraph"/>
-        <w:ind w:left="1080"/>
-      </w:pPr>
-    </w:p>
-    <w:p>
-      <w:pPr>
-        <w:pStyle w:val="ListParagraph"/>
-        <w:ind w:left="1080"/>
-      </w:pPr>
-    </w:p>
-    <w:p>
-      <w:pPr>
-        <w:pStyle w:val="ListParagraph"/>
-        <w:ind w:left="1080"/>
-      </w:pPr>
-    </w:p>
-    <w:p>
-      <w:pPr>
-        <w:pStyle w:val="ListParagraph"/>
-        <w:ind w:left="1080"/>
-      </w:pPr>
-    </w:p>
-    <w:p>
-      <w:pPr>
-        <w:pStyle w:val="ListParagraph"/>
-        <w:ind w:left="1080"/>
-      </w:pPr>
-    </w:p>
-    <w:p>
-      <w:pPr>
-        <w:pStyle w:val="ListParagraph"/>
-        <w:ind w:left="1080"/>
-      </w:pPr>
-    </w:p>
-    <w:p>
-      <w:pPr>
-        <w:pStyle w:val="ListParagraph"/>
-        <w:ind w:left="1080"/>
-      </w:pPr>
-    </w:p>
-    <w:p>
-      <w:pPr>
-        <w:pStyle w:val="ListParagraph"/>
-        <w:ind w:left="1080"/>
-      </w:pPr>
-    </w:p>
-    <w:p>
-      <w:pPr>
-        <w:pStyle w:val="ListParagraph"/>
-        <w:ind w:left="1080"/>
-      </w:pPr>
-    </w:p>
-    <w:p>
-      <w:pPr>
-        <w:pStyle w:val="ListParagraph"/>
-        <w:ind w:left="1080"/>
-      </w:pPr>
-      <w:r>
-        <w:lastRenderedPageBreak/>
-        <w:t>Add New End Point</w:t>
+      <w:r>
+        <w:t xml:space="preserve">Change the </w:t>
+      </w:r>
+      <w:proofErr w:type="spellStart"/>
+      <w:r>
+        <w:t>basicHttpBinding</w:t>
+      </w:r>
+      <w:proofErr w:type="spellEnd"/>
+      <w:r>
+        <w:t xml:space="preserve"> to </w:t>
+      </w:r>
+      <w:proofErr w:type="spellStart"/>
+      <w:proofErr w:type="gramStart"/>
+      <w:r>
+        <w:t>WebHttpBinding</w:t>
+      </w:r>
+      <w:proofErr w:type="spellEnd"/>
+      <w:r>
+        <w:t xml:space="preserve"> .</w:t>
+      </w:r>
+      <w:proofErr w:type="gramEnd"/>
+    </w:p>
+    <w:p/>
+    <w:p/>
+    <w:p/>
+    <w:p/>
+    <w:p/>
+    <w:p/>
+    <w:p/>
+    <w:p>
+      <w:r>
+        <w:t xml:space="preserve">Add </w:t>
+      </w:r>
+      <w:proofErr w:type="spellStart"/>
+      <w:r>
+        <w:t>EndPoint</w:t>
+      </w:r>
+      <w:proofErr w:type="spellEnd"/>
+      <w:r>
+        <w:t xml:space="preserve"> Behaviour as </w:t>
+      </w:r>
+      <w:proofErr w:type="spellStart"/>
+      <w:r>
+        <w:t>webHttp</w:t>
+      </w:r>
+      <w:proofErr w:type="spellEnd"/>
+      <w:r>
+        <w:t xml:space="preserve"> in Advance Menu</w:t>
       </w:r>
     </w:p>
     <w:p>
@@ -1870,10 +1685,10 @@
           <w:noProof/>
         </w:rPr>
         <w:drawing>
-          <wp:inline distT="0" distB="0" distL="0" distR="0" wp14:anchorId="0309255B" wp14:editId="6CC6805F">
+          <wp:inline distT="0" distB="0" distL="0" distR="0" wp14:anchorId="7FD0B3FA" wp14:editId="049569CC">
             <wp:extent cx="5731510" cy="3222625"/>
             <wp:effectExtent l="0" t="0" r="2540" b="0"/>
-            <wp:docPr id="21" name="Picture 21"/>
+            <wp:docPr id="32" name="Picture 32"/>
             <wp:cNvGraphicFramePr>
               <a:graphicFrameLocks xmlns:a="http://schemas.openxmlformats.org/drawingml/2006/main" noChangeAspect="1"/>
             </wp:cNvGraphicFramePr>
@@ -1907,26 +1722,28 @@
       </w:r>
     </w:p>
     <w:p>
-      <w:pPr>
-        <w:pStyle w:val="ListParagraph"/>
-        <w:ind w:left="1080"/>
-      </w:pPr>
-    </w:p>
-    <w:p>
-      <w:pPr>
-        <w:pStyle w:val="ListParagraph"/>
-        <w:ind w:left="1080"/>
-      </w:pPr>
-      <w:r>
-        <w:t xml:space="preserve">Add End Point Behaviour as </w:t>
-      </w:r>
-      <w:proofErr w:type="spellStart"/>
-      <w:r>
-        <w:t>webHttp</w:t>
-      </w:r>
-      <w:proofErr w:type="spellEnd"/>
-      <w:r>
-        <w:t xml:space="preserve"> in Advance Menu</w:t>
+      <w:r>
+        <w:t xml:space="preserve">After </w:t>
+      </w:r>
+      <w:proofErr w:type="gramStart"/>
+      <w:r>
+        <w:t>finalizing ,</w:t>
+      </w:r>
+      <w:proofErr w:type="gramEnd"/>
+      <w:r>
+        <w:t xml:space="preserve"> setting should look similar to below images.</w:t>
+      </w:r>
+    </w:p>
+    <w:p>
+      <w:pPr>
+        <w:pStyle w:val="ListParagraph"/>
+        <w:ind w:left="1080"/>
+      </w:pPr>
+      <w:r>
+        <w:t>Specify the Service Name</w:t>
+      </w:r>
+      <w:r>
+        <w:br/>
       </w:r>
     </w:p>
     <w:p>
@@ -1945,152 +1762,10 @@
           <w:noProof/>
         </w:rPr>
         <w:drawing>
-          <wp:inline distT="0" distB="0" distL="0" distR="0" wp14:anchorId="4CB95A79" wp14:editId="32D7AA22">
+          <wp:inline distT="0" distB="0" distL="0" distR="0" wp14:anchorId="7B7847DD" wp14:editId="20FF98E1">
             <wp:extent cx="5731510" cy="3222625"/>
             <wp:effectExtent l="0" t="0" r="2540" b="0"/>
-            <wp:docPr id="22" name="Picture 22"/>
-            <wp:cNvGraphicFramePr>
-              <a:graphicFrameLocks xmlns:a="http://schemas.openxmlformats.org/drawingml/2006/main" noChangeAspect="1"/>
-            </wp:cNvGraphicFramePr>
-            <a:graphic xmlns:a="http://schemas.openxmlformats.org/drawingml/2006/main">
-              <a:graphicData uri="http://schemas.openxmlformats.org/drawingml/2006/picture">
-                <pic:pic xmlns:pic="http://schemas.openxmlformats.org/drawingml/2006/picture">
-                  <pic:nvPicPr>
-                    <pic:cNvPr id="1" name=""/>
-                    <pic:cNvPicPr/>
-                  </pic:nvPicPr>
-                  <pic:blipFill>
-                    <a:blip r:embed="rId27"/>
-                    <a:stretch>
-                      <a:fillRect/>
-                    </a:stretch>
-                  </pic:blipFill>
-                  <pic:spPr>
-                    <a:xfrm>
-                      <a:off x="0" y="0"/>
-                      <a:ext cx="5731510" cy="3222625"/>
-                    </a:xfrm>
-                    <a:prstGeom prst="rect">
-                      <a:avLst/>
-                    </a:prstGeom>
-                  </pic:spPr>
-                </pic:pic>
-              </a:graphicData>
-            </a:graphic>
-          </wp:inline>
-        </w:drawing>
-      </w:r>
-    </w:p>
-    <w:p>
-      <w:pPr>
-        <w:pStyle w:val="ListParagraph"/>
-        <w:ind w:left="1080"/>
-      </w:pPr>
-    </w:p>
-    <w:p>
-      <w:pPr>
-        <w:pStyle w:val="ListParagraph"/>
-        <w:ind w:left="1080"/>
-      </w:pPr>
-    </w:p>
-    <w:p>
-      <w:pPr>
-        <w:pStyle w:val="ListParagraph"/>
-        <w:ind w:left="1080"/>
-      </w:pPr>
-    </w:p>
-    <w:p>
-      <w:pPr>
-        <w:pStyle w:val="ListParagraph"/>
-        <w:ind w:left="1080"/>
-      </w:pPr>
-    </w:p>
-    <w:p>
-      <w:pPr>
-        <w:pStyle w:val="ListParagraph"/>
-        <w:ind w:left="1080"/>
-      </w:pPr>
-    </w:p>
-    <w:p>
-      <w:pPr>
-        <w:pStyle w:val="ListParagraph"/>
-        <w:ind w:left="1080"/>
-      </w:pPr>
-    </w:p>
-    <w:p>
-      <w:pPr>
-        <w:pStyle w:val="ListParagraph"/>
-        <w:ind w:left="1080"/>
-      </w:pPr>
-    </w:p>
-    <w:p>
-      <w:pPr>
-        <w:pStyle w:val="ListParagraph"/>
-        <w:ind w:left="1080"/>
-      </w:pPr>
-    </w:p>
-    <w:p>
-      <w:pPr>
-        <w:pStyle w:val="ListParagraph"/>
-        <w:ind w:left="1080"/>
-      </w:pPr>
-    </w:p>
-    <w:p>
-      <w:pPr>
-        <w:pStyle w:val="ListParagraph"/>
-        <w:ind w:left="1080"/>
-      </w:pPr>
-    </w:p>
-    <w:p>
-      <w:pPr>
-        <w:pStyle w:val="ListParagraph"/>
-        <w:ind w:left="1080"/>
-      </w:pPr>
-    </w:p>
-    <w:p>
-      <w:pPr>
-        <w:pStyle w:val="ListParagraph"/>
-        <w:ind w:left="1080"/>
-      </w:pPr>
-      <w:bookmarkStart w:id="0" w:name="_GoBack"/>
-      <w:bookmarkEnd w:id="0"/>
-    </w:p>
-    <w:p>
-      <w:pPr>
-        <w:pStyle w:val="ListParagraph"/>
-        <w:ind w:left="1080"/>
-      </w:pPr>
-    </w:p>
-    <w:p>
-      <w:pPr>
-        <w:pStyle w:val="ListParagraph"/>
-        <w:ind w:left="1080"/>
-      </w:pPr>
-      <w:r>
-        <w:lastRenderedPageBreak/>
-        <w:t>Add or Specify Service Behaviour name in Advance Menu</w:t>
-      </w:r>
-    </w:p>
-    <w:p>
-      <w:pPr>
-        <w:pStyle w:val="ListParagraph"/>
-        <w:ind w:left="1080"/>
-      </w:pPr>
-    </w:p>
-    <w:p>
-      <w:pPr>
-        <w:pStyle w:val="ListParagraph"/>
-        <w:ind w:left="1080"/>
-      </w:pPr>
-      <w:r>
-        <w:rPr>
-          <w:noProof/>
-        </w:rPr>
-        <w:drawing>
-          <wp:inline distT="0" distB="0" distL="0" distR="0" wp14:anchorId="5684A58F" wp14:editId="177B19D1">
-            <wp:extent cx="5731510" cy="3222625"/>
-            <wp:effectExtent l="0" t="0" r="2540" b="0"/>
-            <wp:docPr id="23" name="Picture 23"/>
+            <wp:docPr id="20" name="Picture 20"/>
             <wp:cNvGraphicFramePr>
               <a:graphicFrameLocks xmlns:a="http://schemas.openxmlformats.org/drawingml/2006/main" noChangeAspect="1"/>
             </wp:cNvGraphicFramePr>
@@ -2128,17 +1803,68 @@
         <w:pStyle w:val="ListParagraph"/>
         <w:ind w:left="1080"/>
       </w:pPr>
-      <w:r>
-        <w:br/>
-      </w:r>
-    </w:p>
-    <w:p>
-      <w:pPr>
-        <w:pStyle w:val="ListParagraph"/>
-        <w:ind w:left="1080"/>
-      </w:pPr>
-      <w:r>
-        <w:t>Output in Postman</w:t>
+    </w:p>
+    <w:p>
+      <w:pPr>
+        <w:pStyle w:val="ListParagraph"/>
+        <w:ind w:left="1080"/>
+      </w:pPr>
+    </w:p>
+    <w:p>
+      <w:pPr>
+        <w:pStyle w:val="ListParagraph"/>
+        <w:ind w:left="1080"/>
+      </w:pPr>
+    </w:p>
+    <w:p>
+      <w:pPr>
+        <w:pStyle w:val="ListParagraph"/>
+        <w:ind w:left="1080"/>
+      </w:pPr>
+    </w:p>
+    <w:p>
+      <w:pPr>
+        <w:pStyle w:val="ListParagraph"/>
+        <w:ind w:left="1080"/>
+      </w:pPr>
+    </w:p>
+    <w:p>
+      <w:pPr>
+        <w:pStyle w:val="ListParagraph"/>
+        <w:ind w:left="1080"/>
+      </w:pPr>
+    </w:p>
+    <w:p>
+      <w:pPr>
+        <w:pStyle w:val="ListParagraph"/>
+        <w:ind w:left="1080"/>
+      </w:pPr>
+    </w:p>
+    <w:p>
+      <w:pPr>
+        <w:pStyle w:val="ListParagraph"/>
+        <w:ind w:left="1080"/>
+      </w:pPr>
+    </w:p>
+    <w:p>
+      <w:pPr>
+        <w:pStyle w:val="ListParagraph"/>
+        <w:ind w:left="1080"/>
+      </w:pPr>
+    </w:p>
+    <w:p>
+      <w:pPr>
+        <w:pStyle w:val="ListParagraph"/>
+        <w:ind w:left="1080"/>
+      </w:pPr>
+    </w:p>
+    <w:p>
+      <w:pPr>
+        <w:pStyle w:val="ListParagraph"/>
+        <w:ind w:left="1080"/>
+      </w:pPr>
+      <w:r>
+        <w:t>Add New End Point</w:t>
       </w:r>
     </w:p>
     <w:p>
@@ -2157,10 +1883,10 @@
           <w:noProof/>
         </w:rPr>
         <w:drawing>
-          <wp:inline distT="0" distB="0" distL="0" distR="0" wp14:anchorId="70BA31C8" wp14:editId="68488B4D">
+          <wp:inline distT="0" distB="0" distL="0" distR="0" wp14:anchorId="0309255B" wp14:editId="6CC6805F">
             <wp:extent cx="5731510" cy="3222625"/>
             <wp:effectExtent l="0" t="0" r="2540" b="0"/>
-            <wp:docPr id="33" name="Picture 33"/>
+            <wp:docPr id="21" name="Picture 21"/>
             <wp:cNvGraphicFramePr>
               <a:graphicFrameLocks xmlns:a="http://schemas.openxmlformats.org/drawingml/2006/main" noChangeAspect="1"/>
             </wp:cNvGraphicFramePr>
@@ -2192,6 +1918,1872 @@
           </wp:inline>
         </w:drawing>
       </w:r>
+    </w:p>
+    <w:p>
+      <w:pPr>
+        <w:pStyle w:val="ListParagraph"/>
+        <w:ind w:left="1080"/>
+      </w:pPr>
+    </w:p>
+    <w:p>
+      <w:pPr>
+        <w:pStyle w:val="ListParagraph"/>
+        <w:ind w:left="1080"/>
+      </w:pPr>
+      <w:r>
+        <w:t xml:space="preserve">Add End Point Behaviour as </w:t>
+      </w:r>
+      <w:proofErr w:type="spellStart"/>
+      <w:r>
+        <w:t>webHttp</w:t>
+      </w:r>
+      <w:proofErr w:type="spellEnd"/>
+      <w:r>
+        <w:t xml:space="preserve"> in Advance Menu</w:t>
+      </w:r>
+    </w:p>
+    <w:p>
+      <w:pPr>
+        <w:pStyle w:val="ListParagraph"/>
+        <w:ind w:left="1080"/>
+      </w:pPr>
+    </w:p>
+    <w:p>
+      <w:pPr>
+        <w:pStyle w:val="ListParagraph"/>
+        <w:ind w:left="1080"/>
+      </w:pPr>
+      <w:r>
+        <w:rPr>
+          <w:noProof/>
+        </w:rPr>
+        <w:drawing>
+          <wp:inline distT="0" distB="0" distL="0" distR="0" wp14:anchorId="4CB95A79" wp14:editId="32D7AA22">
+            <wp:extent cx="5731510" cy="3222625"/>
+            <wp:effectExtent l="0" t="0" r="2540" b="0"/>
+            <wp:docPr id="22" name="Picture 22"/>
+            <wp:cNvGraphicFramePr>
+              <a:graphicFrameLocks xmlns:a="http://schemas.openxmlformats.org/drawingml/2006/main" noChangeAspect="1"/>
+            </wp:cNvGraphicFramePr>
+            <a:graphic xmlns:a="http://schemas.openxmlformats.org/drawingml/2006/main">
+              <a:graphicData uri="http://schemas.openxmlformats.org/drawingml/2006/picture">
+                <pic:pic xmlns:pic="http://schemas.openxmlformats.org/drawingml/2006/picture">
+                  <pic:nvPicPr>
+                    <pic:cNvPr id="1" name=""/>
+                    <pic:cNvPicPr/>
+                  </pic:nvPicPr>
+                  <pic:blipFill>
+                    <a:blip r:embed="rId29"/>
+                    <a:stretch>
+                      <a:fillRect/>
+                    </a:stretch>
+                  </pic:blipFill>
+                  <pic:spPr>
+                    <a:xfrm>
+                      <a:off x="0" y="0"/>
+                      <a:ext cx="5731510" cy="3222625"/>
+                    </a:xfrm>
+                    <a:prstGeom prst="rect">
+                      <a:avLst/>
+                    </a:prstGeom>
+                  </pic:spPr>
+                </pic:pic>
+              </a:graphicData>
+            </a:graphic>
+          </wp:inline>
+        </w:drawing>
+      </w:r>
+    </w:p>
+    <w:p>
+      <w:pPr>
+        <w:pStyle w:val="ListParagraph"/>
+        <w:ind w:left="1080"/>
+      </w:pPr>
+    </w:p>
+    <w:p>
+      <w:pPr>
+        <w:pStyle w:val="ListParagraph"/>
+        <w:ind w:left="1080"/>
+      </w:pPr>
+    </w:p>
+    <w:p>
+      <w:pPr>
+        <w:pStyle w:val="ListParagraph"/>
+        <w:ind w:left="1080"/>
+      </w:pPr>
+    </w:p>
+    <w:p>
+      <w:pPr>
+        <w:pStyle w:val="ListParagraph"/>
+        <w:ind w:left="1080"/>
+      </w:pPr>
+    </w:p>
+    <w:p>
+      <w:pPr>
+        <w:pStyle w:val="ListParagraph"/>
+        <w:ind w:left="1080"/>
+      </w:pPr>
+    </w:p>
+    <w:p>
+      <w:pPr>
+        <w:pStyle w:val="ListParagraph"/>
+        <w:ind w:left="1080"/>
+      </w:pPr>
+    </w:p>
+    <w:p>
+      <w:pPr>
+        <w:pStyle w:val="ListParagraph"/>
+        <w:ind w:left="1080"/>
+      </w:pPr>
+    </w:p>
+    <w:p>
+      <w:pPr>
+        <w:pStyle w:val="ListParagraph"/>
+        <w:ind w:left="1080"/>
+      </w:pPr>
+    </w:p>
+    <w:p>
+      <w:pPr>
+        <w:pStyle w:val="ListParagraph"/>
+        <w:ind w:left="1080"/>
+      </w:pPr>
+    </w:p>
+    <w:p>
+      <w:pPr>
+        <w:pStyle w:val="ListParagraph"/>
+        <w:ind w:left="1080"/>
+      </w:pPr>
+    </w:p>
+    <w:p>
+      <w:pPr>
+        <w:pStyle w:val="ListParagraph"/>
+        <w:ind w:left="1080"/>
+      </w:pPr>
+    </w:p>
+    <w:p>
+      <w:pPr>
+        <w:pStyle w:val="ListParagraph"/>
+        <w:ind w:left="1080"/>
+      </w:pPr>
+    </w:p>
+    <w:p>
+      <w:pPr>
+        <w:pStyle w:val="ListParagraph"/>
+        <w:ind w:left="1080"/>
+      </w:pPr>
+    </w:p>
+    <w:p>
+      <w:pPr>
+        <w:pStyle w:val="ListParagraph"/>
+        <w:ind w:left="1080"/>
+      </w:pPr>
+      <w:r>
+        <w:t>Add or Specify Service Behaviour name in Advance Menu</w:t>
+      </w:r>
+    </w:p>
+    <w:p>
+      <w:pPr>
+        <w:pStyle w:val="ListParagraph"/>
+        <w:ind w:left="1080"/>
+      </w:pPr>
+    </w:p>
+    <w:p>
+      <w:pPr>
+        <w:pStyle w:val="ListParagraph"/>
+        <w:ind w:left="1080"/>
+      </w:pPr>
+      <w:r>
+        <w:rPr>
+          <w:noProof/>
+        </w:rPr>
+        <w:drawing>
+          <wp:inline distT="0" distB="0" distL="0" distR="0" wp14:anchorId="5684A58F" wp14:editId="177B19D1">
+            <wp:extent cx="5731510" cy="3222625"/>
+            <wp:effectExtent l="0" t="0" r="2540" b="0"/>
+            <wp:docPr id="23" name="Picture 23"/>
+            <wp:cNvGraphicFramePr>
+              <a:graphicFrameLocks xmlns:a="http://schemas.openxmlformats.org/drawingml/2006/main" noChangeAspect="1"/>
+            </wp:cNvGraphicFramePr>
+            <a:graphic xmlns:a="http://schemas.openxmlformats.org/drawingml/2006/main">
+              <a:graphicData uri="http://schemas.openxmlformats.org/drawingml/2006/picture">
+                <pic:pic xmlns:pic="http://schemas.openxmlformats.org/drawingml/2006/picture">
+                  <pic:nvPicPr>
+                    <pic:cNvPr id="1" name=""/>
+                    <pic:cNvPicPr/>
+                  </pic:nvPicPr>
+                  <pic:blipFill>
+                    <a:blip r:embed="rId32"/>
+                    <a:stretch>
+                      <a:fillRect/>
+                    </a:stretch>
+                  </pic:blipFill>
+                  <pic:spPr>
+                    <a:xfrm>
+                      <a:off x="0" y="0"/>
+                      <a:ext cx="5731510" cy="3222625"/>
+                    </a:xfrm>
+                    <a:prstGeom prst="rect">
+                      <a:avLst/>
+                    </a:prstGeom>
+                  </pic:spPr>
+                </pic:pic>
+              </a:graphicData>
+            </a:graphic>
+          </wp:inline>
+        </w:drawing>
+      </w:r>
+    </w:p>
+    <w:p>
+      <w:pPr>
+        <w:pStyle w:val="ListParagraph"/>
+        <w:ind w:left="1080"/>
+      </w:pPr>
+      <w:r>
+        <w:br/>
+      </w:r>
+      <w:r>
+        <w:t>CONFIGURATION FOR JSON AND XML REQUEST RESPONSE</w:t>
+      </w:r>
+    </w:p>
+    <w:p>
+      <w:pPr>
+        <w:pStyle w:val="ListParagraph"/>
+        <w:ind w:left="1080"/>
+      </w:pPr>
+    </w:p>
+    <w:p>
+      <w:pPr>
+        <w:pStyle w:val="ListParagraph"/>
+        <w:ind w:left="1080"/>
+      </w:pPr>
+      <w:r>
+        <w:rPr>
+          <w:noProof/>
+        </w:rPr>
+        <w:drawing>
+          <wp:inline distT="0" distB="0" distL="0" distR="0" wp14:anchorId="2F9B6588" wp14:editId="3160F30B">
+            <wp:extent cx="6207760" cy="3736340"/>
+            <wp:effectExtent l="0" t="0" r="2540" b="0"/>
+            <wp:docPr id="3" name="Picture 3"/>
+            <wp:cNvGraphicFramePr>
+              <a:graphicFrameLocks xmlns:a="http://schemas.openxmlformats.org/drawingml/2006/main" noChangeAspect="1"/>
+            </wp:cNvGraphicFramePr>
+            <a:graphic xmlns:a="http://schemas.openxmlformats.org/drawingml/2006/main">
+              <a:graphicData uri="http://schemas.openxmlformats.org/drawingml/2006/picture">
+                <pic:pic xmlns:pic="http://schemas.openxmlformats.org/drawingml/2006/picture">
+                  <pic:nvPicPr>
+                    <pic:cNvPr id="1" name=""/>
+                    <pic:cNvPicPr/>
+                  </pic:nvPicPr>
+                  <pic:blipFill>
+                    <a:blip r:embed="rId33"/>
+                    <a:stretch>
+                      <a:fillRect/>
+                    </a:stretch>
+                  </pic:blipFill>
+                  <pic:spPr>
+                    <a:xfrm>
+                      <a:off x="0" y="0"/>
+                      <a:ext cx="6207760" cy="3736340"/>
+                    </a:xfrm>
+                    <a:prstGeom prst="rect">
+                      <a:avLst/>
+                    </a:prstGeom>
+                  </pic:spPr>
+                </pic:pic>
+              </a:graphicData>
+            </a:graphic>
+          </wp:inline>
+        </w:drawing>
+      </w:r>
+    </w:p>
+    <w:p>
+      <w:pPr>
+        <w:pStyle w:val="ListParagraph"/>
+        <w:ind w:left="1080"/>
+      </w:pPr>
+    </w:p>
+    <w:p>
+      <w:pPr>
+        <w:pStyle w:val="ListParagraph"/>
+        <w:ind w:left="1080"/>
+      </w:pPr>
+    </w:p>
+    <w:p>
+      <w:pPr>
+        <w:pStyle w:val="ListParagraph"/>
+        <w:ind w:left="1080"/>
+      </w:pPr>
+    </w:p>
+    <w:p>
+      <w:pPr>
+        <w:pStyle w:val="ListParagraph"/>
+        <w:ind w:left="1080"/>
+      </w:pPr>
+    </w:p>
+    <w:p>
+      <w:pPr>
+        <w:pStyle w:val="ListParagraph"/>
+        <w:ind w:left="1080"/>
+      </w:pPr>
+    </w:p>
+    <w:p>
+      <w:pPr>
+        <w:pStyle w:val="ListParagraph"/>
+        <w:ind w:left="1080"/>
+      </w:pPr>
+    </w:p>
+    <w:p>
+      <w:pPr>
+        <w:pStyle w:val="ListParagraph"/>
+        <w:ind w:left="1080"/>
+      </w:pPr>
+    </w:p>
+    <w:p>
+      <w:pPr>
+        <w:pStyle w:val="ListParagraph"/>
+        <w:ind w:left="1080"/>
+      </w:pPr>
+    </w:p>
+    <w:p>
+      <w:pPr>
+        <w:pStyle w:val="ListParagraph"/>
+        <w:ind w:left="1080"/>
+      </w:pPr>
+    </w:p>
+    <w:p>
+      <w:pPr>
+        <w:pStyle w:val="ListParagraph"/>
+        <w:ind w:left="1080"/>
+      </w:pPr>
+    </w:p>
+    <w:p>
+      <w:pPr>
+        <w:pStyle w:val="ListParagraph"/>
+        <w:ind w:left="1080"/>
+      </w:pPr>
+      <w:r>
+        <w:t>Output in Postman</w:t>
+      </w:r>
+    </w:p>
+    <w:p>
+      <w:pPr>
+        <w:pStyle w:val="ListParagraph"/>
+        <w:ind w:left="1080"/>
+      </w:pPr>
+      <w:r>
+        <w:t>For JSON values</w:t>
+      </w:r>
+    </w:p>
+    <w:p>
+      <w:pPr>
+        <w:pStyle w:val="ListParagraph"/>
+        <w:ind w:left="1080"/>
+      </w:pPr>
+    </w:p>
+    <w:p>
+      <w:pPr>
+        <w:pStyle w:val="ListParagraph"/>
+        <w:ind w:left="1080"/>
+      </w:pPr>
+      <w:r>
+        <w:rPr>
+          <w:noProof/>
+        </w:rPr>
+        <w:drawing>
+          <wp:inline distT="0" distB="0" distL="0" distR="0" wp14:anchorId="70BA31C8" wp14:editId="68488B4D">
+            <wp:extent cx="5731510" cy="3222625"/>
+            <wp:effectExtent l="0" t="0" r="2540" b="0"/>
+            <wp:docPr id="33" name="Picture 33"/>
+            <wp:cNvGraphicFramePr>
+              <a:graphicFrameLocks xmlns:a="http://schemas.openxmlformats.org/drawingml/2006/main" noChangeAspect="1"/>
+            </wp:cNvGraphicFramePr>
+            <a:graphic xmlns:a="http://schemas.openxmlformats.org/drawingml/2006/main">
+              <a:graphicData uri="http://schemas.openxmlformats.org/drawingml/2006/picture">
+                <pic:pic xmlns:pic="http://schemas.openxmlformats.org/drawingml/2006/picture">
+                  <pic:nvPicPr>
+                    <pic:cNvPr id="1" name=""/>
+                    <pic:cNvPicPr/>
+                  </pic:nvPicPr>
+                  <pic:blipFill>
+                    <a:blip r:embed="rId34"/>
+                    <a:stretch>
+                      <a:fillRect/>
+                    </a:stretch>
+                  </pic:blipFill>
+                  <pic:spPr>
+                    <a:xfrm>
+                      <a:off x="0" y="0"/>
+                      <a:ext cx="5731510" cy="3222625"/>
+                    </a:xfrm>
+                    <a:prstGeom prst="rect">
+                      <a:avLst/>
+                    </a:prstGeom>
+                  </pic:spPr>
+                </pic:pic>
+              </a:graphicData>
+            </a:graphic>
+          </wp:inline>
+        </w:drawing>
+      </w:r>
+    </w:p>
+    <w:p>
+      <w:pPr>
+        <w:pStyle w:val="ListParagraph"/>
+        <w:ind w:left="1080"/>
+      </w:pPr>
+    </w:p>
+    <w:p>
+      <w:pPr>
+        <w:pStyle w:val="ListParagraph"/>
+        <w:ind w:left="1080"/>
+      </w:pPr>
+    </w:p>
+    <w:p>
+      <w:pPr>
+        <w:pStyle w:val="ListParagraph"/>
+        <w:ind w:left="1080"/>
+      </w:pPr>
+      <w:r>
+        <w:t>For XML REQUEST RESPONSE</w:t>
+      </w:r>
+    </w:p>
+    <w:p>
+      <w:pPr>
+        <w:pStyle w:val="ListParagraph"/>
+        <w:ind w:left="1080"/>
+      </w:pPr>
+    </w:p>
+    <w:p>
+      <w:pPr>
+        <w:pStyle w:val="ListParagraph"/>
+        <w:ind w:left="1080"/>
+      </w:pPr>
+    </w:p>
+    <w:p>
+      <w:pPr>
+        <w:pStyle w:val="ListParagraph"/>
+        <w:ind w:left="1080"/>
+      </w:pPr>
+    </w:p>
+    <w:p>
+      <w:pPr>
+        <w:pStyle w:val="ListParagraph"/>
+        <w:ind w:left="1080"/>
+      </w:pPr>
+      <w:r>
+        <w:rPr>
+          <w:noProof/>
+        </w:rPr>
+        <w:drawing>
+          <wp:inline distT="0" distB="0" distL="0" distR="0" wp14:anchorId="78E3B129" wp14:editId="18EF7B60">
+            <wp:extent cx="6141085" cy="3736340"/>
+            <wp:effectExtent l="0" t="0" r="0" b="0"/>
+            <wp:docPr id="2" name="Picture 2"/>
+            <wp:cNvGraphicFramePr>
+              <a:graphicFrameLocks xmlns:a="http://schemas.openxmlformats.org/drawingml/2006/main" noChangeAspect="1"/>
+            </wp:cNvGraphicFramePr>
+            <a:graphic xmlns:a="http://schemas.openxmlformats.org/drawingml/2006/main">
+              <a:graphicData uri="http://schemas.openxmlformats.org/drawingml/2006/picture">
+                <pic:pic xmlns:pic="http://schemas.openxmlformats.org/drawingml/2006/picture">
+                  <pic:nvPicPr>
+                    <pic:cNvPr id="1" name=""/>
+                    <pic:cNvPicPr/>
+                  </pic:nvPicPr>
+                  <pic:blipFill>
+                    <a:blip r:embed="rId35"/>
+                    <a:stretch>
+                      <a:fillRect/>
+                    </a:stretch>
+                  </pic:blipFill>
+                  <pic:spPr>
+                    <a:xfrm>
+                      <a:off x="0" y="0"/>
+                      <a:ext cx="6141085" cy="3736340"/>
+                    </a:xfrm>
+                    <a:prstGeom prst="rect">
+                      <a:avLst/>
+                    </a:prstGeom>
+                  </pic:spPr>
+                </pic:pic>
+              </a:graphicData>
+            </a:graphic>
+          </wp:inline>
+        </w:drawing>
+      </w:r>
+    </w:p>
+    <w:p>
+      <w:pPr>
+        <w:pStyle w:val="ListParagraph"/>
+        <w:ind w:left="1080"/>
+      </w:pPr>
+    </w:p>
+    <w:p>
+      <w:pPr>
+        <w:pStyle w:val="ListParagraph"/>
+        <w:ind w:left="1080"/>
+      </w:pPr>
+    </w:p>
+    <w:p>
+      <w:pPr>
+        <w:pStyle w:val="ListParagraph"/>
+        <w:ind w:left="1080"/>
+      </w:pPr>
+    </w:p>
+    <w:p>
+      <w:pPr>
+        <w:pStyle w:val="ListParagraph"/>
+        <w:ind w:left="1080"/>
+      </w:pPr>
+      <w:r>
+        <w:lastRenderedPageBreak/>
+        <w:t>Consume XML Service Request in C# console application.</w:t>
+      </w:r>
+    </w:p>
+    <w:p>
+      <w:pPr>
+        <w:pStyle w:val="ListParagraph"/>
+        <w:ind w:left="1080"/>
+      </w:pPr>
+    </w:p>
+    <w:p>
+      <w:pPr>
+        <w:autoSpaceDE w:val="0"/>
+        <w:autoSpaceDN w:val="0"/>
+        <w:adjustRightInd w:val="0"/>
+        <w:spacing w:after="0" w:line="240" w:lineRule="auto"/>
+        <w:rPr>
+          <w:rFonts w:ascii="Cascadia Mono" w:hAnsi="Cascadia Mono" w:cs="Cascadia Mono"/>
+          <w:color w:val="000000"/>
+          <w:sz w:val="19"/>
+          <w:szCs w:val="19"/>
+        </w:rPr>
+      </w:pPr>
+      <w:r>
+        <w:rPr>
+          <w:rFonts w:ascii="Cascadia Mono" w:hAnsi="Cascadia Mono" w:cs="Cascadia Mono"/>
+          <w:color w:val="000000"/>
+          <w:sz w:val="19"/>
+          <w:szCs w:val="19"/>
+        </w:rPr>
+        <w:t>internal class Program</w:t>
+      </w:r>
+    </w:p>
+    <w:p>
+      <w:pPr>
+        <w:autoSpaceDE w:val="0"/>
+        <w:autoSpaceDN w:val="0"/>
+        <w:adjustRightInd w:val="0"/>
+        <w:spacing w:after="0" w:line="240" w:lineRule="auto"/>
+        <w:rPr>
+          <w:rFonts w:ascii="Cascadia Mono" w:hAnsi="Cascadia Mono" w:cs="Cascadia Mono"/>
+          <w:color w:val="000000"/>
+          <w:sz w:val="19"/>
+          <w:szCs w:val="19"/>
+        </w:rPr>
+      </w:pPr>
+      <w:r>
+        <w:rPr>
+          <w:rFonts w:ascii="Cascadia Mono" w:hAnsi="Cascadia Mono" w:cs="Cascadia Mono"/>
+          <w:color w:val="000000"/>
+          <w:sz w:val="19"/>
+          <w:szCs w:val="19"/>
+        </w:rPr>
+        <w:t xml:space="preserve"> {</w:t>
+      </w:r>
+    </w:p>
+    <w:p>
+      <w:pPr>
+        <w:autoSpaceDE w:val="0"/>
+        <w:autoSpaceDN w:val="0"/>
+        <w:adjustRightInd w:val="0"/>
+        <w:spacing w:after="0" w:line="240" w:lineRule="auto"/>
+        <w:rPr>
+          <w:rFonts w:ascii="Cascadia Mono" w:hAnsi="Cascadia Mono" w:cs="Cascadia Mono"/>
+          <w:color w:val="000000"/>
+          <w:sz w:val="19"/>
+          <w:szCs w:val="19"/>
+        </w:rPr>
+      </w:pPr>
+      <w:r>
+        <w:rPr>
+          <w:rFonts w:ascii="Cascadia Mono" w:hAnsi="Cascadia Mono" w:cs="Cascadia Mono"/>
+          <w:color w:val="000000"/>
+          <w:sz w:val="19"/>
+          <w:szCs w:val="19"/>
+        </w:rPr>
+        <w:t xml:space="preserve">     static void Main(</w:t>
+      </w:r>
+      <w:proofErr w:type="gramStart"/>
+      <w:r>
+        <w:rPr>
+          <w:rFonts w:ascii="Cascadia Mono" w:hAnsi="Cascadia Mono" w:cs="Cascadia Mono"/>
+          <w:color w:val="000000"/>
+          <w:sz w:val="19"/>
+          <w:szCs w:val="19"/>
+        </w:rPr>
+        <w:t>string[</w:t>
+      </w:r>
+      <w:proofErr w:type="gramEnd"/>
+      <w:r>
+        <w:rPr>
+          <w:rFonts w:ascii="Cascadia Mono" w:hAnsi="Cascadia Mono" w:cs="Cascadia Mono"/>
+          <w:color w:val="000000"/>
+          <w:sz w:val="19"/>
+          <w:szCs w:val="19"/>
+        </w:rPr>
+        <w:t xml:space="preserve">] </w:t>
+      </w:r>
+      <w:proofErr w:type="spellStart"/>
+      <w:r>
+        <w:rPr>
+          <w:rFonts w:ascii="Cascadia Mono" w:hAnsi="Cascadia Mono" w:cs="Cascadia Mono"/>
+          <w:color w:val="000000"/>
+          <w:sz w:val="19"/>
+          <w:szCs w:val="19"/>
+        </w:rPr>
+        <w:t>args</w:t>
+      </w:r>
+      <w:proofErr w:type="spellEnd"/>
+      <w:r>
+        <w:rPr>
+          <w:rFonts w:ascii="Cascadia Mono" w:hAnsi="Cascadia Mono" w:cs="Cascadia Mono"/>
+          <w:color w:val="000000"/>
+          <w:sz w:val="19"/>
+          <w:szCs w:val="19"/>
+        </w:rPr>
+        <w:t>)</w:t>
+      </w:r>
+    </w:p>
+    <w:p>
+      <w:pPr>
+        <w:autoSpaceDE w:val="0"/>
+        <w:autoSpaceDN w:val="0"/>
+        <w:adjustRightInd w:val="0"/>
+        <w:spacing w:after="0" w:line="240" w:lineRule="auto"/>
+        <w:rPr>
+          <w:rFonts w:ascii="Cascadia Mono" w:hAnsi="Cascadia Mono" w:cs="Cascadia Mono"/>
+          <w:color w:val="000000"/>
+          <w:sz w:val="19"/>
+          <w:szCs w:val="19"/>
+        </w:rPr>
+      </w:pPr>
+      <w:r>
+        <w:rPr>
+          <w:rFonts w:ascii="Cascadia Mono" w:hAnsi="Cascadia Mono" w:cs="Cascadia Mono"/>
+          <w:color w:val="000000"/>
+          <w:sz w:val="19"/>
+          <w:szCs w:val="19"/>
+        </w:rPr>
+        <w:t xml:space="preserve">     {</w:t>
+      </w:r>
+    </w:p>
+    <w:p>
+      <w:pPr>
+        <w:autoSpaceDE w:val="0"/>
+        <w:autoSpaceDN w:val="0"/>
+        <w:adjustRightInd w:val="0"/>
+        <w:spacing w:after="0" w:line="240" w:lineRule="auto"/>
+        <w:rPr>
+          <w:rFonts w:ascii="Cascadia Mono" w:hAnsi="Cascadia Mono" w:cs="Cascadia Mono"/>
+          <w:color w:val="000000"/>
+          <w:sz w:val="19"/>
+          <w:szCs w:val="19"/>
+        </w:rPr>
+      </w:pPr>
+      <w:r>
+        <w:rPr>
+          <w:rFonts w:ascii="Cascadia Mono" w:hAnsi="Cascadia Mono" w:cs="Cascadia Mono"/>
+          <w:color w:val="000000"/>
+          <w:sz w:val="19"/>
+          <w:szCs w:val="19"/>
+        </w:rPr>
+        <w:t xml:space="preserve">         int id = 0;</w:t>
+      </w:r>
+    </w:p>
+    <w:p>
+      <w:pPr>
+        <w:autoSpaceDE w:val="0"/>
+        <w:autoSpaceDN w:val="0"/>
+        <w:adjustRightInd w:val="0"/>
+        <w:spacing w:after="0" w:line="240" w:lineRule="auto"/>
+        <w:rPr>
+          <w:rFonts w:ascii="Cascadia Mono" w:hAnsi="Cascadia Mono" w:cs="Cascadia Mono"/>
+          <w:color w:val="000000"/>
+          <w:sz w:val="19"/>
+          <w:szCs w:val="19"/>
+        </w:rPr>
+      </w:pPr>
+      <w:r>
+        <w:rPr>
+          <w:rFonts w:ascii="Cascadia Mono" w:hAnsi="Cascadia Mono" w:cs="Cascadia Mono"/>
+          <w:color w:val="000000"/>
+          <w:sz w:val="19"/>
+          <w:szCs w:val="19"/>
+        </w:rPr>
+        <w:t xml:space="preserve">         string name = "";</w:t>
+      </w:r>
+    </w:p>
+    <w:p>
+      <w:pPr>
+        <w:autoSpaceDE w:val="0"/>
+        <w:autoSpaceDN w:val="0"/>
+        <w:adjustRightInd w:val="0"/>
+        <w:spacing w:after="0" w:line="240" w:lineRule="auto"/>
+        <w:rPr>
+          <w:rFonts w:ascii="Cascadia Mono" w:hAnsi="Cascadia Mono" w:cs="Cascadia Mono"/>
+          <w:color w:val="000000"/>
+          <w:sz w:val="19"/>
+          <w:szCs w:val="19"/>
+        </w:rPr>
+      </w:pPr>
+    </w:p>
+    <w:p>
+      <w:pPr>
+        <w:autoSpaceDE w:val="0"/>
+        <w:autoSpaceDN w:val="0"/>
+        <w:adjustRightInd w:val="0"/>
+        <w:spacing w:after="0" w:line="240" w:lineRule="auto"/>
+        <w:rPr>
+          <w:rFonts w:ascii="Cascadia Mono" w:hAnsi="Cascadia Mono" w:cs="Cascadia Mono"/>
+          <w:color w:val="000000"/>
+          <w:sz w:val="19"/>
+          <w:szCs w:val="19"/>
+        </w:rPr>
+      </w:pPr>
+      <w:r>
+        <w:rPr>
+          <w:rFonts w:ascii="Cascadia Mono" w:hAnsi="Cascadia Mono" w:cs="Cascadia Mono"/>
+          <w:color w:val="000000"/>
+          <w:sz w:val="19"/>
+          <w:szCs w:val="19"/>
+        </w:rPr>
+        <w:t xml:space="preserve">         </w:t>
+      </w:r>
+      <w:proofErr w:type="spellStart"/>
+      <w:r>
+        <w:rPr>
+          <w:rFonts w:ascii="Cascadia Mono" w:hAnsi="Cascadia Mono" w:cs="Cascadia Mono"/>
+          <w:color w:val="000000"/>
+          <w:sz w:val="19"/>
+          <w:szCs w:val="19"/>
+        </w:rPr>
+        <w:t>Console.WriteLine</w:t>
+      </w:r>
+      <w:proofErr w:type="spellEnd"/>
+      <w:r>
+        <w:rPr>
+          <w:rFonts w:ascii="Cascadia Mono" w:hAnsi="Cascadia Mono" w:cs="Cascadia Mono"/>
+          <w:color w:val="000000"/>
+          <w:sz w:val="19"/>
+          <w:szCs w:val="19"/>
+        </w:rPr>
+        <w:t xml:space="preserve">("Enter </w:t>
+      </w:r>
+      <w:proofErr w:type="gramStart"/>
+      <w:r>
+        <w:rPr>
+          <w:rFonts w:ascii="Cascadia Mono" w:hAnsi="Cascadia Mono" w:cs="Cascadia Mono"/>
+          <w:color w:val="000000"/>
+          <w:sz w:val="19"/>
+          <w:szCs w:val="19"/>
+        </w:rPr>
+        <w:t>ID :</w:t>
+      </w:r>
+      <w:proofErr w:type="gramEnd"/>
+      <w:r>
+        <w:rPr>
+          <w:rFonts w:ascii="Cascadia Mono" w:hAnsi="Cascadia Mono" w:cs="Cascadia Mono"/>
+          <w:color w:val="000000"/>
+          <w:sz w:val="19"/>
+          <w:szCs w:val="19"/>
+        </w:rPr>
+        <w:t>");</w:t>
+      </w:r>
+    </w:p>
+    <w:p>
+      <w:pPr>
+        <w:autoSpaceDE w:val="0"/>
+        <w:autoSpaceDN w:val="0"/>
+        <w:adjustRightInd w:val="0"/>
+        <w:spacing w:after="0" w:line="240" w:lineRule="auto"/>
+        <w:rPr>
+          <w:rFonts w:ascii="Cascadia Mono" w:hAnsi="Cascadia Mono" w:cs="Cascadia Mono"/>
+          <w:color w:val="000000"/>
+          <w:sz w:val="19"/>
+          <w:szCs w:val="19"/>
+        </w:rPr>
+      </w:pPr>
+      <w:r>
+        <w:rPr>
+          <w:rFonts w:ascii="Cascadia Mono" w:hAnsi="Cascadia Mono" w:cs="Cascadia Mono"/>
+          <w:color w:val="000000"/>
+          <w:sz w:val="19"/>
+          <w:szCs w:val="19"/>
+        </w:rPr>
+        <w:t xml:space="preserve">         id = Convert.ToInt32(</w:t>
+      </w:r>
+      <w:proofErr w:type="spellStart"/>
+      <w:r>
+        <w:rPr>
+          <w:rFonts w:ascii="Cascadia Mono" w:hAnsi="Cascadia Mono" w:cs="Cascadia Mono"/>
+          <w:color w:val="000000"/>
+          <w:sz w:val="19"/>
+          <w:szCs w:val="19"/>
+        </w:rPr>
+        <w:t>Console.ReadLine</w:t>
+      </w:r>
+      <w:proofErr w:type="spellEnd"/>
+      <w:r>
+        <w:rPr>
+          <w:rFonts w:ascii="Cascadia Mono" w:hAnsi="Cascadia Mono" w:cs="Cascadia Mono"/>
+          <w:color w:val="000000"/>
+          <w:sz w:val="19"/>
+          <w:szCs w:val="19"/>
+        </w:rPr>
+        <w:t>());</w:t>
+      </w:r>
+    </w:p>
+    <w:p>
+      <w:pPr>
+        <w:autoSpaceDE w:val="0"/>
+        <w:autoSpaceDN w:val="0"/>
+        <w:adjustRightInd w:val="0"/>
+        <w:spacing w:after="0" w:line="240" w:lineRule="auto"/>
+        <w:rPr>
+          <w:rFonts w:ascii="Cascadia Mono" w:hAnsi="Cascadia Mono" w:cs="Cascadia Mono"/>
+          <w:color w:val="000000"/>
+          <w:sz w:val="19"/>
+          <w:szCs w:val="19"/>
+        </w:rPr>
+      </w:pPr>
+      <w:r>
+        <w:rPr>
+          <w:rFonts w:ascii="Cascadia Mono" w:hAnsi="Cascadia Mono" w:cs="Cascadia Mono"/>
+          <w:color w:val="000000"/>
+          <w:sz w:val="19"/>
+          <w:szCs w:val="19"/>
+        </w:rPr>
+        <w:t xml:space="preserve">         </w:t>
+      </w:r>
+      <w:proofErr w:type="spellStart"/>
+      <w:r>
+        <w:rPr>
+          <w:rFonts w:ascii="Cascadia Mono" w:hAnsi="Cascadia Mono" w:cs="Cascadia Mono"/>
+          <w:color w:val="000000"/>
+          <w:sz w:val="19"/>
+          <w:szCs w:val="19"/>
+        </w:rPr>
+        <w:t>Console.WriteLine</w:t>
+      </w:r>
+      <w:proofErr w:type="spellEnd"/>
+      <w:r>
+        <w:rPr>
+          <w:rFonts w:ascii="Cascadia Mono" w:hAnsi="Cascadia Mono" w:cs="Cascadia Mono"/>
+          <w:color w:val="000000"/>
+          <w:sz w:val="19"/>
+          <w:szCs w:val="19"/>
+        </w:rPr>
+        <w:t>("Enter Name");</w:t>
+      </w:r>
+    </w:p>
+    <w:p>
+      <w:pPr>
+        <w:autoSpaceDE w:val="0"/>
+        <w:autoSpaceDN w:val="0"/>
+        <w:adjustRightInd w:val="0"/>
+        <w:spacing w:after="0" w:line="240" w:lineRule="auto"/>
+        <w:rPr>
+          <w:rFonts w:ascii="Cascadia Mono" w:hAnsi="Cascadia Mono" w:cs="Cascadia Mono"/>
+          <w:color w:val="000000"/>
+          <w:sz w:val="19"/>
+          <w:szCs w:val="19"/>
+        </w:rPr>
+      </w:pPr>
+      <w:r>
+        <w:rPr>
+          <w:rFonts w:ascii="Cascadia Mono" w:hAnsi="Cascadia Mono" w:cs="Cascadia Mono"/>
+          <w:color w:val="000000"/>
+          <w:sz w:val="19"/>
+          <w:szCs w:val="19"/>
+        </w:rPr>
+        <w:t xml:space="preserve">         name = </w:t>
+      </w:r>
+      <w:proofErr w:type="spellStart"/>
+      <w:r>
+        <w:rPr>
+          <w:rFonts w:ascii="Cascadia Mono" w:hAnsi="Cascadia Mono" w:cs="Cascadia Mono"/>
+          <w:color w:val="000000"/>
+          <w:sz w:val="19"/>
+          <w:szCs w:val="19"/>
+        </w:rPr>
+        <w:t>Console.ReadLine</w:t>
+      </w:r>
+      <w:proofErr w:type="spellEnd"/>
+      <w:r>
+        <w:rPr>
+          <w:rFonts w:ascii="Cascadia Mono" w:hAnsi="Cascadia Mono" w:cs="Cascadia Mono"/>
+          <w:color w:val="000000"/>
+          <w:sz w:val="19"/>
+          <w:szCs w:val="19"/>
+        </w:rPr>
+        <w:t>();</w:t>
+      </w:r>
+    </w:p>
+    <w:p>
+      <w:pPr>
+        <w:autoSpaceDE w:val="0"/>
+        <w:autoSpaceDN w:val="0"/>
+        <w:adjustRightInd w:val="0"/>
+        <w:spacing w:after="0" w:line="240" w:lineRule="auto"/>
+        <w:rPr>
+          <w:rFonts w:ascii="Cascadia Mono" w:hAnsi="Cascadia Mono" w:cs="Cascadia Mono"/>
+          <w:color w:val="000000"/>
+          <w:sz w:val="19"/>
+          <w:szCs w:val="19"/>
+        </w:rPr>
+      </w:pPr>
+    </w:p>
+    <w:p>
+      <w:pPr>
+        <w:autoSpaceDE w:val="0"/>
+        <w:autoSpaceDN w:val="0"/>
+        <w:adjustRightInd w:val="0"/>
+        <w:spacing w:after="0" w:line="240" w:lineRule="auto"/>
+        <w:rPr>
+          <w:rFonts w:ascii="Cascadia Mono" w:hAnsi="Cascadia Mono" w:cs="Cascadia Mono"/>
+          <w:color w:val="000000"/>
+          <w:sz w:val="19"/>
+          <w:szCs w:val="19"/>
+        </w:rPr>
+      </w:pPr>
+      <w:r>
+        <w:rPr>
+          <w:rFonts w:ascii="Cascadia Mono" w:hAnsi="Cascadia Mono" w:cs="Cascadia Mono"/>
+          <w:color w:val="000000"/>
+          <w:sz w:val="19"/>
+          <w:szCs w:val="19"/>
+        </w:rPr>
+        <w:t xml:space="preserve">         </w:t>
+      </w:r>
+      <w:proofErr w:type="spellStart"/>
+      <w:r>
+        <w:rPr>
+          <w:rFonts w:ascii="Cascadia Mono" w:hAnsi="Cascadia Mono" w:cs="Cascadia Mono"/>
+          <w:color w:val="000000"/>
+          <w:sz w:val="19"/>
+          <w:szCs w:val="19"/>
+        </w:rPr>
+        <w:t>ConsumeWCF_XML_Service</w:t>
+      </w:r>
+      <w:proofErr w:type="spellEnd"/>
+      <w:r>
+        <w:rPr>
+          <w:rFonts w:ascii="Cascadia Mono" w:hAnsi="Cascadia Mono" w:cs="Cascadia Mono"/>
+          <w:color w:val="000000"/>
+          <w:sz w:val="19"/>
+          <w:szCs w:val="19"/>
+        </w:rPr>
+        <w:t>(</w:t>
+      </w:r>
+      <w:proofErr w:type="spellStart"/>
+      <w:proofErr w:type="gramStart"/>
+      <w:r>
+        <w:rPr>
+          <w:rFonts w:ascii="Cascadia Mono" w:hAnsi="Cascadia Mono" w:cs="Cascadia Mono"/>
+          <w:color w:val="000000"/>
+          <w:sz w:val="19"/>
+          <w:szCs w:val="19"/>
+        </w:rPr>
+        <w:t>id,name</w:t>
+      </w:r>
+      <w:proofErr w:type="spellEnd"/>
+      <w:proofErr w:type="gramEnd"/>
+      <w:r>
+        <w:rPr>
+          <w:rFonts w:ascii="Cascadia Mono" w:hAnsi="Cascadia Mono" w:cs="Cascadia Mono"/>
+          <w:color w:val="000000"/>
+          <w:sz w:val="19"/>
+          <w:szCs w:val="19"/>
+        </w:rPr>
+        <w:t>);</w:t>
+      </w:r>
+    </w:p>
+    <w:p>
+      <w:pPr>
+        <w:autoSpaceDE w:val="0"/>
+        <w:autoSpaceDN w:val="0"/>
+        <w:adjustRightInd w:val="0"/>
+        <w:spacing w:after="0" w:line="240" w:lineRule="auto"/>
+        <w:rPr>
+          <w:rFonts w:ascii="Cascadia Mono" w:hAnsi="Cascadia Mono" w:cs="Cascadia Mono"/>
+          <w:color w:val="000000"/>
+          <w:sz w:val="19"/>
+          <w:szCs w:val="19"/>
+        </w:rPr>
+      </w:pPr>
+    </w:p>
+    <w:p>
+      <w:pPr>
+        <w:autoSpaceDE w:val="0"/>
+        <w:autoSpaceDN w:val="0"/>
+        <w:adjustRightInd w:val="0"/>
+        <w:spacing w:after="0" w:line="240" w:lineRule="auto"/>
+        <w:rPr>
+          <w:rFonts w:ascii="Cascadia Mono" w:hAnsi="Cascadia Mono" w:cs="Cascadia Mono"/>
+          <w:color w:val="000000"/>
+          <w:sz w:val="19"/>
+          <w:szCs w:val="19"/>
+        </w:rPr>
+      </w:pPr>
+      <w:r>
+        <w:rPr>
+          <w:rFonts w:ascii="Cascadia Mono" w:hAnsi="Cascadia Mono" w:cs="Cascadia Mono"/>
+          <w:color w:val="000000"/>
+          <w:sz w:val="19"/>
+          <w:szCs w:val="19"/>
+        </w:rPr>
+        <w:t xml:space="preserve">         </w:t>
+      </w:r>
+      <w:proofErr w:type="spellStart"/>
+      <w:r>
+        <w:rPr>
+          <w:rFonts w:ascii="Cascadia Mono" w:hAnsi="Cascadia Mono" w:cs="Cascadia Mono"/>
+          <w:color w:val="000000"/>
+          <w:sz w:val="19"/>
+          <w:szCs w:val="19"/>
+        </w:rPr>
+        <w:t>Console.ReadLine</w:t>
+      </w:r>
+      <w:proofErr w:type="spellEnd"/>
+      <w:r>
+        <w:rPr>
+          <w:rFonts w:ascii="Cascadia Mono" w:hAnsi="Cascadia Mono" w:cs="Cascadia Mono"/>
+          <w:color w:val="000000"/>
+          <w:sz w:val="19"/>
+          <w:szCs w:val="19"/>
+        </w:rPr>
+        <w:t xml:space="preserve">(); </w:t>
+      </w:r>
+    </w:p>
+    <w:p>
+      <w:pPr>
+        <w:autoSpaceDE w:val="0"/>
+        <w:autoSpaceDN w:val="0"/>
+        <w:adjustRightInd w:val="0"/>
+        <w:spacing w:after="0" w:line="240" w:lineRule="auto"/>
+        <w:rPr>
+          <w:rFonts w:ascii="Cascadia Mono" w:hAnsi="Cascadia Mono" w:cs="Cascadia Mono"/>
+          <w:color w:val="000000"/>
+          <w:sz w:val="19"/>
+          <w:szCs w:val="19"/>
+        </w:rPr>
+      </w:pPr>
+    </w:p>
+    <w:p>
+      <w:pPr>
+        <w:autoSpaceDE w:val="0"/>
+        <w:autoSpaceDN w:val="0"/>
+        <w:adjustRightInd w:val="0"/>
+        <w:spacing w:after="0" w:line="240" w:lineRule="auto"/>
+        <w:rPr>
+          <w:rFonts w:ascii="Cascadia Mono" w:hAnsi="Cascadia Mono" w:cs="Cascadia Mono"/>
+          <w:color w:val="000000"/>
+          <w:sz w:val="19"/>
+          <w:szCs w:val="19"/>
+        </w:rPr>
+      </w:pPr>
+    </w:p>
+    <w:p>
+      <w:pPr>
+        <w:autoSpaceDE w:val="0"/>
+        <w:autoSpaceDN w:val="0"/>
+        <w:adjustRightInd w:val="0"/>
+        <w:spacing w:after="0" w:line="240" w:lineRule="auto"/>
+        <w:rPr>
+          <w:rFonts w:ascii="Cascadia Mono" w:hAnsi="Cascadia Mono" w:cs="Cascadia Mono"/>
+          <w:color w:val="000000"/>
+          <w:sz w:val="19"/>
+          <w:szCs w:val="19"/>
+        </w:rPr>
+      </w:pPr>
+      <w:r>
+        <w:rPr>
+          <w:rFonts w:ascii="Cascadia Mono" w:hAnsi="Cascadia Mono" w:cs="Cascadia Mono"/>
+          <w:color w:val="000000"/>
+          <w:sz w:val="19"/>
+          <w:szCs w:val="19"/>
+        </w:rPr>
+        <w:t xml:space="preserve">     }</w:t>
+      </w:r>
+    </w:p>
+    <w:p>
+      <w:pPr>
+        <w:autoSpaceDE w:val="0"/>
+        <w:autoSpaceDN w:val="0"/>
+        <w:adjustRightInd w:val="0"/>
+        <w:spacing w:after="0" w:line="240" w:lineRule="auto"/>
+        <w:rPr>
+          <w:rFonts w:ascii="Cascadia Mono" w:hAnsi="Cascadia Mono" w:cs="Cascadia Mono"/>
+          <w:color w:val="000000"/>
+          <w:sz w:val="19"/>
+          <w:szCs w:val="19"/>
+        </w:rPr>
+      </w:pPr>
+    </w:p>
+    <w:p>
+      <w:pPr>
+        <w:autoSpaceDE w:val="0"/>
+        <w:autoSpaceDN w:val="0"/>
+        <w:adjustRightInd w:val="0"/>
+        <w:spacing w:after="0" w:line="240" w:lineRule="auto"/>
+        <w:rPr>
+          <w:rFonts w:ascii="Cascadia Mono" w:hAnsi="Cascadia Mono" w:cs="Cascadia Mono"/>
+          <w:color w:val="000000"/>
+          <w:sz w:val="19"/>
+          <w:szCs w:val="19"/>
+        </w:rPr>
+      </w:pPr>
+      <w:r>
+        <w:rPr>
+          <w:rFonts w:ascii="Cascadia Mono" w:hAnsi="Cascadia Mono" w:cs="Cascadia Mono"/>
+          <w:color w:val="000000"/>
+          <w:sz w:val="19"/>
+          <w:szCs w:val="19"/>
+        </w:rPr>
+        <w:t xml:space="preserve">     public static async void </w:t>
+      </w:r>
+      <w:proofErr w:type="spellStart"/>
+      <w:r>
+        <w:rPr>
+          <w:rFonts w:ascii="Cascadia Mono" w:hAnsi="Cascadia Mono" w:cs="Cascadia Mono"/>
+          <w:color w:val="000000"/>
+          <w:sz w:val="19"/>
+          <w:szCs w:val="19"/>
+        </w:rPr>
+        <w:t>ConsumeWCF_XML_</w:t>
+      </w:r>
+      <w:proofErr w:type="gramStart"/>
+      <w:r>
+        <w:rPr>
+          <w:rFonts w:ascii="Cascadia Mono" w:hAnsi="Cascadia Mono" w:cs="Cascadia Mono"/>
+          <w:color w:val="000000"/>
+          <w:sz w:val="19"/>
+          <w:szCs w:val="19"/>
+        </w:rPr>
+        <w:t>Service</w:t>
+      </w:r>
+      <w:proofErr w:type="spellEnd"/>
+      <w:r>
+        <w:rPr>
+          <w:rFonts w:ascii="Cascadia Mono" w:hAnsi="Cascadia Mono" w:cs="Cascadia Mono"/>
+          <w:color w:val="000000"/>
+          <w:sz w:val="19"/>
+          <w:szCs w:val="19"/>
+        </w:rPr>
+        <w:t>(</w:t>
+      </w:r>
+      <w:proofErr w:type="gramEnd"/>
+      <w:r>
+        <w:rPr>
+          <w:rFonts w:ascii="Cascadia Mono" w:hAnsi="Cascadia Mono" w:cs="Cascadia Mono"/>
+          <w:color w:val="000000"/>
+          <w:sz w:val="19"/>
+          <w:szCs w:val="19"/>
+        </w:rPr>
+        <w:t xml:space="preserve">int </w:t>
+      </w:r>
+      <w:proofErr w:type="spellStart"/>
+      <w:r>
+        <w:rPr>
+          <w:rFonts w:ascii="Cascadia Mono" w:hAnsi="Cascadia Mono" w:cs="Cascadia Mono"/>
+          <w:color w:val="000000"/>
+          <w:sz w:val="19"/>
+          <w:szCs w:val="19"/>
+        </w:rPr>
+        <w:t>id,string</w:t>
+      </w:r>
+      <w:proofErr w:type="spellEnd"/>
+      <w:r>
+        <w:rPr>
+          <w:rFonts w:ascii="Cascadia Mono" w:hAnsi="Cascadia Mono" w:cs="Cascadia Mono"/>
+          <w:color w:val="000000"/>
+          <w:sz w:val="19"/>
+          <w:szCs w:val="19"/>
+        </w:rPr>
+        <w:t xml:space="preserve"> name)</w:t>
+      </w:r>
+    </w:p>
+    <w:p>
+      <w:pPr>
+        <w:autoSpaceDE w:val="0"/>
+        <w:autoSpaceDN w:val="0"/>
+        <w:adjustRightInd w:val="0"/>
+        <w:spacing w:after="0" w:line="240" w:lineRule="auto"/>
+        <w:rPr>
+          <w:rFonts w:ascii="Cascadia Mono" w:hAnsi="Cascadia Mono" w:cs="Cascadia Mono"/>
+          <w:color w:val="000000"/>
+          <w:sz w:val="19"/>
+          <w:szCs w:val="19"/>
+        </w:rPr>
+      </w:pPr>
+      <w:r>
+        <w:rPr>
+          <w:rFonts w:ascii="Cascadia Mono" w:hAnsi="Cascadia Mono" w:cs="Cascadia Mono"/>
+          <w:color w:val="000000"/>
+          <w:sz w:val="19"/>
+          <w:szCs w:val="19"/>
+        </w:rPr>
+        <w:t xml:space="preserve">     {</w:t>
+      </w:r>
+    </w:p>
+    <w:p>
+      <w:pPr>
+        <w:autoSpaceDE w:val="0"/>
+        <w:autoSpaceDN w:val="0"/>
+        <w:adjustRightInd w:val="0"/>
+        <w:spacing w:after="0" w:line="240" w:lineRule="auto"/>
+        <w:rPr>
+          <w:rFonts w:ascii="Cascadia Mono" w:hAnsi="Cascadia Mono" w:cs="Cascadia Mono"/>
+          <w:color w:val="000000"/>
+          <w:sz w:val="19"/>
+          <w:szCs w:val="19"/>
+        </w:rPr>
+      </w:pPr>
+      <w:r>
+        <w:rPr>
+          <w:rFonts w:ascii="Cascadia Mono" w:hAnsi="Cascadia Mono" w:cs="Cascadia Mono"/>
+          <w:color w:val="000000"/>
+          <w:sz w:val="19"/>
+          <w:szCs w:val="19"/>
+        </w:rPr>
+        <w:t xml:space="preserve">         try</w:t>
+      </w:r>
+    </w:p>
+    <w:p>
+      <w:pPr>
+        <w:autoSpaceDE w:val="0"/>
+        <w:autoSpaceDN w:val="0"/>
+        <w:adjustRightInd w:val="0"/>
+        <w:spacing w:after="0" w:line="240" w:lineRule="auto"/>
+        <w:rPr>
+          <w:rFonts w:ascii="Cascadia Mono" w:hAnsi="Cascadia Mono" w:cs="Cascadia Mono"/>
+          <w:color w:val="000000"/>
+          <w:sz w:val="19"/>
+          <w:szCs w:val="19"/>
+        </w:rPr>
+      </w:pPr>
+      <w:r>
+        <w:rPr>
+          <w:rFonts w:ascii="Cascadia Mono" w:hAnsi="Cascadia Mono" w:cs="Cascadia Mono"/>
+          <w:color w:val="000000"/>
+          <w:sz w:val="19"/>
+          <w:szCs w:val="19"/>
+        </w:rPr>
+        <w:t xml:space="preserve">         {</w:t>
+      </w:r>
+    </w:p>
+    <w:p>
+      <w:pPr>
+        <w:autoSpaceDE w:val="0"/>
+        <w:autoSpaceDN w:val="0"/>
+        <w:adjustRightInd w:val="0"/>
+        <w:spacing w:after="0" w:line="240" w:lineRule="auto"/>
+        <w:rPr>
+          <w:rFonts w:ascii="Cascadia Mono" w:hAnsi="Cascadia Mono" w:cs="Cascadia Mono"/>
+          <w:color w:val="000000"/>
+          <w:sz w:val="19"/>
+          <w:szCs w:val="19"/>
+        </w:rPr>
+      </w:pPr>
+      <w:r>
+        <w:rPr>
+          <w:rFonts w:ascii="Cascadia Mono" w:hAnsi="Cascadia Mono" w:cs="Cascadia Mono"/>
+          <w:color w:val="000000"/>
+          <w:sz w:val="19"/>
+          <w:szCs w:val="19"/>
+        </w:rPr>
+        <w:t xml:space="preserve">             var client = new </w:t>
+      </w:r>
+      <w:proofErr w:type="spellStart"/>
+      <w:proofErr w:type="gramStart"/>
+      <w:r>
+        <w:rPr>
+          <w:rFonts w:ascii="Cascadia Mono" w:hAnsi="Cascadia Mono" w:cs="Cascadia Mono"/>
+          <w:color w:val="000000"/>
+          <w:sz w:val="19"/>
+          <w:szCs w:val="19"/>
+        </w:rPr>
+        <w:t>HttpClient</w:t>
+      </w:r>
+      <w:proofErr w:type="spellEnd"/>
+      <w:r>
+        <w:rPr>
+          <w:rFonts w:ascii="Cascadia Mono" w:hAnsi="Cascadia Mono" w:cs="Cascadia Mono"/>
+          <w:color w:val="000000"/>
+          <w:sz w:val="19"/>
+          <w:szCs w:val="19"/>
+        </w:rPr>
+        <w:t>(</w:t>
+      </w:r>
+      <w:proofErr w:type="gramEnd"/>
+      <w:r>
+        <w:rPr>
+          <w:rFonts w:ascii="Cascadia Mono" w:hAnsi="Cascadia Mono" w:cs="Cascadia Mono"/>
+          <w:color w:val="000000"/>
+          <w:sz w:val="19"/>
+          <w:szCs w:val="19"/>
+        </w:rPr>
+        <w:t>);</w:t>
+      </w:r>
+    </w:p>
+    <w:p>
+      <w:pPr>
+        <w:autoSpaceDE w:val="0"/>
+        <w:autoSpaceDN w:val="0"/>
+        <w:adjustRightInd w:val="0"/>
+        <w:spacing w:after="0" w:line="240" w:lineRule="auto"/>
+        <w:rPr>
+          <w:rFonts w:ascii="Cascadia Mono" w:hAnsi="Cascadia Mono" w:cs="Cascadia Mono"/>
+          <w:color w:val="000000"/>
+          <w:sz w:val="19"/>
+          <w:szCs w:val="19"/>
+        </w:rPr>
+      </w:pPr>
+      <w:r>
+        <w:rPr>
+          <w:rFonts w:ascii="Cascadia Mono" w:hAnsi="Cascadia Mono" w:cs="Cascadia Mono"/>
+          <w:color w:val="000000"/>
+          <w:sz w:val="19"/>
+          <w:szCs w:val="19"/>
+        </w:rPr>
+        <w:t xml:space="preserve">             var request = new </w:t>
+      </w:r>
+      <w:proofErr w:type="spellStart"/>
+      <w:proofErr w:type="gramStart"/>
+      <w:r>
+        <w:rPr>
+          <w:rFonts w:ascii="Cascadia Mono" w:hAnsi="Cascadia Mono" w:cs="Cascadia Mono"/>
+          <w:color w:val="000000"/>
+          <w:sz w:val="19"/>
+          <w:szCs w:val="19"/>
+        </w:rPr>
+        <w:t>HttpRequestMessage</w:t>
+      </w:r>
+      <w:proofErr w:type="spellEnd"/>
+      <w:r>
+        <w:rPr>
+          <w:rFonts w:ascii="Cascadia Mono" w:hAnsi="Cascadia Mono" w:cs="Cascadia Mono"/>
+          <w:color w:val="000000"/>
+          <w:sz w:val="19"/>
+          <w:szCs w:val="19"/>
+        </w:rPr>
+        <w:t>(</w:t>
+      </w:r>
+      <w:proofErr w:type="spellStart"/>
+      <w:proofErr w:type="gramEnd"/>
+      <w:r>
+        <w:rPr>
+          <w:rFonts w:ascii="Cascadia Mono" w:hAnsi="Cascadia Mono" w:cs="Cascadia Mono"/>
+          <w:color w:val="000000"/>
+          <w:sz w:val="19"/>
+          <w:szCs w:val="19"/>
+        </w:rPr>
+        <w:t>HttpMethod.Post</w:t>
+      </w:r>
+      <w:proofErr w:type="spellEnd"/>
+      <w:r>
+        <w:rPr>
+          <w:rFonts w:ascii="Cascadia Mono" w:hAnsi="Cascadia Mono" w:cs="Cascadia Mono"/>
+          <w:color w:val="000000"/>
+          <w:sz w:val="19"/>
+          <w:szCs w:val="19"/>
+        </w:rPr>
+        <w:t>, "http://192.168.0.94/Service1.svc/Web1/GetStatus1");</w:t>
+      </w:r>
+    </w:p>
+    <w:p>
+      <w:pPr>
+        <w:autoSpaceDE w:val="0"/>
+        <w:autoSpaceDN w:val="0"/>
+        <w:adjustRightInd w:val="0"/>
+        <w:spacing w:after="0" w:line="240" w:lineRule="auto"/>
+        <w:rPr>
+          <w:rFonts w:ascii="Cascadia Mono" w:hAnsi="Cascadia Mono" w:cs="Cascadia Mono"/>
+          <w:color w:val="000000"/>
+          <w:sz w:val="19"/>
+          <w:szCs w:val="19"/>
+        </w:rPr>
+      </w:pPr>
+      <w:r>
+        <w:rPr>
+          <w:rFonts w:ascii="Cascadia Mono" w:hAnsi="Cascadia Mono" w:cs="Cascadia Mono"/>
+          <w:color w:val="000000"/>
+          <w:sz w:val="19"/>
+          <w:szCs w:val="19"/>
+        </w:rPr>
+        <w:t xml:space="preserve">             var content = new </w:t>
+      </w:r>
+      <w:proofErr w:type="spellStart"/>
+      <w:proofErr w:type="gramStart"/>
+      <w:r>
+        <w:rPr>
+          <w:rFonts w:ascii="Cascadia Mono" w:hAnsi="Cascadia Mono" w:cs="Cascadia Mono"/>
+          <w:color w:val="000000"/>
+          <w:sz w:val="19"/>
+          <w:szCs w:val="19"/>
+        </w:rPr>
+        <w:t>StringContent</w:t>
+      </w:r>
+      <w:proofErr w:type="spellEnd"/>
+      <w:r>
+        <w:rPr>
+          <w:rFonts w:ascii="Cascadia Mono" w:hAnsi="Cascadia Mono" w:cs="Cascadia Mono"/>
+          <w:color w:val="000000"/>
+          <w:sz w:val="19"/>
+          <w:szCs w:val="19"/>
+        </w:rPr>
+        <w:t>(</w:t>
+      </w:r>
+      <w:proofErr w:type="gramEnd"/>
+      <w:r>
+        <w:rPr>
+          <w:rFonts w:ascii="Cascadia Mono" w:hAnsi="Cascadia Mono" w:cs="Cascadia Mono"/>
+          <w:color w:val="000000"/>
+          <w:sz w:val="19"/>
+          <w:szCs w:val="19"/>
+        </w:rPr>
+        <w:t>"&lt;Class1 xmlns=\"http://tempuri.org/\"&gt;&lt;id&gt;"+id+"&lt;/id&gt;&lt;name&gt;"+name+"&lt;/name&gt;&lt;/Class1&gt;", null, "application/xml");</w:t>
+      </w:r>
+    </w:p>
+    <w:p>
+      <w:pPr>
+        <w:autoSpaceDE w:val="0"/>
+        <w:autoSpaceDN w:val="0"/>
+        <w:adjustRightInd w:val="0"/>
+        <w:spacing w:after="0" w:line="240" w:lineRule="auto"/>
+        <w:rPr>
+          <w:rFonts w:ascii="Cascadia Mono" w:hAnsi="Cascadia Mono" w:cs="Cascadia Mono"/>
+          <w:color w:val="000000"/>
+          <w:sz w:val="19"/>
+          <w:szCs w:val="19"/>
+        </w:rPr>
+      </w:pPr>
+      <w:r>
+        <w:rPr>
+          <w:rFonts w:ascii="Cascadia Mono" w:hAnsi="Cascadia Mono" w:cs="Cascadia Mono"/>
+          <w:color w:val="000000"/>
+          <w:sz w:val="19"/>
+          <w:szCs w:val="19"/>
+        </w:rPr>
+        <w:t xml:space="preserve">             </w:t>
+      </w:r>
+      <w:proofErr w:type="spellStart"/>
+      <w:proofErr w:type="gramStart"/>
+      <w:r>
+        <w:rPr>
+          <w:rFonts w:ascii="Cascadia Mono" w:hAnsi="Cascadia Mono" w:cs="Cascadia Mono"/>
+          <w:color w:val="000000"/>
+          <w:sz w:val="19"/>
+          <w:szCs w:val="19"/>
+        </w:rPr>
+        <w:t>request.Content</w:t>
+      </w:r>
+      <w:proofErr w:type="spellEnd"/>
+      <w:proofErr w:type="gramEnd"/>
+      <w:r>
+        <w:rPr>
+          <w:rFonts w:ascii="Cascadia Mono" w:hAnsi="Cascadia Mono" w:cs="Cascadia Mono"/>
+          <w:color w:val="000000"/>
+          <w:sz w:val="19"/>
+          <w:szCs w:val="19"/>
+        </w:rPr>
+        <w:t xml:space="preserve"> = content;</w:t>
+      </w:r>
+    </w:p>
+    <w:p>
+      <w:pPr>
+        <w:autoSpaceDE w:val="0"/>
+        <w:autoSpaceDN w:val="0"/>
+        <w:adjustRightInd w:val="0"/>
+        <w:spacing w:after="0" w:line="240" w:lineRule="auto"/>
+        <w:rPr>
+          <w:rFonts w:ascii="Cascadia Mono" w:hAnsi="Cascadia Mono" w:cs="Cascadia Mono"/>
+          <w:color w:val="000000"/>
+          <w:sz w:val="19"/>
+          <w:szCs w:val="19"/>
+        </w:rPr>
+      </w:pPr>
+      <w:r>
+        <w:rPr>
+          <w:rFonts w:ascii="Cascadia Mono" w:hAnsi="Cascadia Mono" w:cs="Cascadia Mono"/>
+          <w:color w:val="000000"/>
+          <w:sz w:val="19"/>
+          <w:szCs w:val="19"/>
+        </w:rPr>
+        <w:t xml:space="preserve">             var response = await </w:t>
+      </w:r>
+      <w:proofErr w:type="spellStart"/>
+      <w:proofErr w:type="gramStart"/>
+      <w:r>
+        <w:rPr>
+          <w:rFonts w:ascii="Cascadia Mono" w:hAnsi="Cascadia Mono" w:cs="Cascadia Mono"/>
+          <w:color w:val="000000"/>
+          <w:sz w:val="19"/>
+          <w:szCs w:val="19"/>
+        </w:rPr>
+        <w:t>client.SendAsync</w:t>
+      </w:r>
+      <w:proofErr w:type="spellEnd"/>
+      <w:proofErr w:type="gramEnd"/>
+      <w:r>
+        <w:rPr>
+          <w:rFonts w:ascii="Cascadia Mono" w:hAnsi="Cascadia Mono" w:cs="Cascadia Mono"/>
+          <w:color w:val="000000"/>
+          <w:sz w:val="19"/>
+          <w:szCs w:val="19"/>
+        </w:rPr>
+        <w:t>(request);</w:t>
+      </w:r>
+    </w:p>
+    <w:p>
+      <w:pPr>
+        <w:autoSpaceDE w:val="0"/>
+        <w:autoSpaceDN w:val="0"/>
+        <w:adjustRightInd w:val="0"/>
+        <w:spacing w:after="0" w:line="240" w:lineRule="auto"/>
+        <w:rPr>
+          <w:rFonts w:ascii="Cascadia Mono" w:hAnsi="Cascadia Mono" w:cs="Cascadia Mono"/>
+          <w:color w:val="000000"/>
+          <w:sz w:val="19"/>
+          <w:szCs w:val="19"/>
+        </w:rPr>
+      </w:pPr>
+      <w:r>
+        <w:rPr>
+          <w:rFonts w:ascii="Cascadia Mono" w:hAnsi="Cascadia Mono" w:cs="Cascadia Mono"/>
+          <w:color w:val="000000"/>
+          <w:sz w:val="19"/>
+          <w:szCs w:val="19"/>
+        </w:rPr>
+        <w:t xml:space="preserve">             </w:t>
+      </w:r>
+      <w:proofErr w:type="spellStart"/>
+      <w:proofErr w:type="gramStart"/>
+      <w:r>
+        <w:rPr>
+          <w:rFonts w:ascii="Cascadia Mono" w:hAnsi="Cascadia Mono" w:cs="Cascadia Mono"/>
+          <w:color w:val="000000"/>
+          <w:sz w:val="19"/>
+          <w:szCs w:val="19"/>
+        </w:rPr>
+        <w:t>response.EnsureSuccessStatusCode</w:t>
+      </w:r>
+      <w:proofErr w:type="spellEnd"/>
+      <w:proofErr w:type="gramEnd"/>
+      <w:r>
+        <w:rPr>
+          <w:rFonts w:ascii="Cascadia Mono" w:hAnsi="Cascadia Mono" w:cs="Cascadia Mono"/>
+          <w:color w:val="000000"/>
+          <w:sz w:val="19"/>
+          <w:szCs w:val="19"/>
+        </w:rPr>
+        <w:t>();</w:t>
+      </w:r>
+    </w:p>
+    <w:p>
+      <w:pPr>
+        <w:autoSpaceDE w:val="0"/>
+        <w:autoSpaceDN w:val="0"/>
+        <w:adjustRightInd w:val="0"/>
+        <w:spacing w:after="0" w:line="240" w:lineRule="auto"/>
+        <w:rPr>
+          <w:rFonts w:ascii="Cascadia Mono" w:hAnsi="Cascadia Mono" w:cs="Cascadia Mono"/>
+          <w:color w:val="000000"/>
+          <w:sz w:val="19"/>
+          <w:szCs w:val="19"/>
+        </w:rPr>
+      </w:pPr>
+      <w:r>
+        <w:rPr>
+          <w:rFonts w:ascii="Cascadia Mono" w:hAnsi="Cascadia Mono" w:cs="Cascadia Mono"/>
+          <w:color w:val="000000"/>
+          <w:sz w:val="19"/>
+          <w:szCs w:val="19"/>
+        </w:rPr>
+        <w:t xml:space="preserve">             </w:t>
+      </w:r>
+      <w:proofErr w:type="spellStart"/>
+      <w:r>
+        <w:rPr>
+          <w:rFonts w:ascii="Cascadia Mono" w:hAnsi="Cascadia Mono" w:cs="Cascadia Mono"/>
+          <w:color w:val="000000"/>
+          <w:sz w:val="19"/>
+          <w:szCs w:val="19"/>
+        </w:rPr>
+        <w:t>Console.WriteLine</w:t>
+      </w:r>
+      <w:proofErr w:type="spellEnd"/>
+      <w:r>
+        <w:rPr>
+          <w:rFonts w:ascii="Cascadia Mono" w:hAnsi="Cascadia Mono" w:cs="Cascadia Mono"/>
+          <w:color w:val="000000"/>
+          <w:sz w:val="19"/>
+          <w:szCs w:val="19"/>
+        </w:rPr>
+        <w:t xml:space="preserve">(await </w:t>
+      </w:r>
+      <w:proofErr w:type="spellStart"/>
+      <w:proofErr w:type="gramStart"/>
+      <w:r>
+        <w:rPr>
+          <w:rFonts w:ascii="Cascadia Mono" w:hAnsi="Cascadia Mono" w:cs="Cascadia Mono"/>
+          <w:color w:val="000000"/>
+          <w:sz w:val="19"/>
+          <w:szCs w:val="19"/>
+        </w:rPr>
+        <w:t>response.Content.ReadAsStringAsync</w:t>
+      </w:r>
+      <w:proofErr w:type="spellEnd"/>
+      <w:proofErr w:type="gramEnd"/>
+      <w:r>
+        <w:rPr>
+          <w:rFonts w:ascii="Cascadia Mono" w:hAnsi="Cascadia Mono" w:cs="Cascadia Mono"/>
+          <w:color w:val="000000"/>
+          <w:sz w:val="19"/>
+          <w:szCs w:val="19"/>
+        </w:rPr>
+        <w:t>());</w:t>
+      </w:r>
+    </w:p>
+    <w:p>
+      <w:pPr>
+        <w:autoSpaceDE w:val="0"/>
+        <w:autoSpaceDN w:val="0"/>
+        <w:adjustRightInd w:val="0"/>
+        <w:spacing w:after="0" w:line="240" w:lineRule="auto"/>
+        <w:rPr>
+          <w:rFonts w:ascii="Cascadia Mono" w:hAnsi="Cascadia Mono" w:cs="Cascadia Mono"/>
+          <w:color w:val="000000"/>
+          <w:sz w:val="19"/>
+          <w:szCs w:val="19"/>
+        </w:rPr>
+      </w:pPr>
+    </w:p>
+    <w:p>
+      <w:pPr>
+        <w:autoSpaceDE w:val="0"/>
+        <w:autoSpaceDN w:val="0"/>
+        <w:adjustRightInd w:val="0"/>
+        <w:spacing w:after="0" w:line="240" w:lineRule="auto"/>
+        <w:rPr>
+          <w:rFonts w:ascii="Cascadia Mono" w:hAnsi="Cascadia Mono" w:cs="Cascadia Mono"/>
+          <w:color w:val="000000"/>
+          <w:sz w:val="19"/>
+          <w:szCs w:val="19"/>
+        </w:rPr>
+      </w:pPr>
+      <w:r>
+        <w:rPr>
+          <w:rFonts w:ascii="Cascadia Mono" w:hAnsi="Cascadia Mono" w:cs="Cascadia Mono"/>
+          <w:color w:val="000000"/>
+          <w:sz w:val="19"/>
+          <w:szCs w:val="19"/>
+        </w:rPr>
+        <w:t xml:space="preserve">         }</w:t>
+      </w:r>
+    </w:p>
+    <w:p>
+      <w:pPr>
+        <w:autoSpaceDE w:val="0"/>
+        <w:autoSpaceDN w:val="0"/>
+        <w:adjustRightInd w:val="0"/>
+        <w:spacing w:after="0" w:line="240" w:lineRule="auto"/>
+        <w:rPr>
+          <w:rFonts w:ascii="Cascadia Mono" w:hAnsi="Cascadia Mono" w:cs="Cascadia Mono"/>
+          <w:color w:val="000000"/>
+          <w:sz w:val="19"/>
+          <w:szCs w:val="19"/>
+        </w:rPr>
+      </w:pPr>
+      <w:r>
+        <w:rPr>
+          <w:rFonts w:ascii="Cascadia Mono" w:hAnsi="Cascadia Mono" w:cs="Cascadia Mono"/>
+          <w:color w:val="000000"/>
+          <w:sz w:val="19"/>
+          <w:szCs w:val="19"/>
+        </w:rPr>
+        <w:t xml:space="preserve">         catch (Exception ex)</w:t>
+      </w:r>
+    </w:p>
+    <w:p>
+      <w:pPr>
+        <w:autoSpaceDE w:val="0"/>
+        <w:autoSpaceDN w:val="0"/>
+        <w:adjustRightInd w:val="0"/>
+        <w:spacing w:after="0" w:line="240" w:lineRule="auto"/>
+        <w:rPr>
+          <w:rFonts w:ascii="Cascadia Mono" w:hAnsi="Cascadia Mono" w:cs="Cascadia Mono"/>
+          <w:color w:val="000000"/>
+          <w:sz w:val="19"/>
+          <w:szCs w:val="19"/>
+        </w:rPr>
+      </w:pPr>
+      <w:r>
+        <w:rPr>
+          <w:rFonts w:ascii="Cascadia Mono" w:hAnsi="Cascadia Mono" w:cs="Cascadia Mono"/>
+          <w:color w:val="000000"/>
+          <w:sz w:val="19"/>
+          <w:szCs w:val="19"/>
+        </w:rPr>
+        <w:t xml:space="preserve">         {</w:t>
+      </w:r>
+    </w:p>
+    <w:p>
+      <w:pPr>
+        <w:autoSpaceDE w:val="0"/>
+        <w:autoSpaceDN w:val="0"/>
+        <w:adjustRightInd w:val="0"/>
+        <w:spacing w:after="0" w:line="240" w:lineRule="auto"/>
+        <w:rPr>
+          <w:rFonts w:ascii="Cascadia Mono" w:hAnsi="Cascadia Mono" w:cs="Cascadia Mono"/>
+          <w:color w:val="000000"/>
+          <w:sz w:val="19"/>
+          <w:szCs w:val="19"/>
+        </w:rPr>
+      </w:pPr>
+      <w:r>
+        <w:rPr>
+          <w:rFonts w:ascii="Cascadia Mono" w:hAnsi="Cascadia Mono" w:cs="Cascadia Mono"/>
+          <w:color w:val="000000"/>
+          <w:sz w:val="19"/>
+          <w:szCs w:val="19"/>
+        </w:rPr>
+        <w:t xml:space="preserve">             </w:t>
+      </w:r>
+      <w:proofErr w:type="spellStart"/>
+      <w:r>
+        <w:rPr>
+          <w:rFonts w:ascii="Cascadia Mono" w:hAnsi="Cascadia Mono" w:cs="Cascadia Mono"/>
+          <w:color w:val="000000"/>
+          <w:sz w:val="19"/>
+          <w:szCs w:val="19"/>
+        </w:rPr>
+        <w:t>Console.WriteLine</w:t>
+      </w:r>
+      <w:proofErr w:type="spellEnd"/>
+      <w:r>
+        <w:rPr>
+          <w:rFonts w:ascii="Cascadia Mono" w:hAnsi="Cascadia Mono" w:cs="Cascadia Mono"/>
+          <w:color w:val="000000"/>
+          <w:sz w:val="19"/>
+          <w:szCs w:val="19"/>
+        </w:rPr>
+        <w:t>(</w:t>
+      </w:r>
+      <w:proofErr w:type="spellStart"/>
+      <w:proofErr w:type="gramStart"/>
+      <w:r>
+        <w:rPr>
+          <w:rFonts w:ascii="Cascadia Mono" w:hAnsi="Cascadia Mono" w:cs="Cascadia Mono"/>
+          <w:color w:val="000000"/>
+          <w:sz w:val="19"/>
+          <w:szCs w:val="19"/>
+        </w:rPr>
+        <w:t>ex.ToString</w:t>
+      </w:r>
+      <w:proofErr w:type="spellEnd"/>
+      <w:proofErr w:type="gramEnd"/>
+      <w:r>
+        <w:rPr>
+          <w:rFonts w:ascii="Cascadia Mono" w:hAnsi="Cascadia Mono" w:cs="Cascadia Mono"/>
+          <w:color w:val="000000"/>
+          <w:sz w:val="19"/>
+          <w:szCs w:val="19"/>
+        </w:rPr>
+        <w:t>());</w:t>
+      </w:r>
+    </w:p>
+    <w:p>
+      <w:pPr>
+        <w:autoSpaceDE w:val="0"/>
+        <w:autoSpaceDN w:val="0"/>
+        <w:adjustRightInd w:val="0"/>
+        <w:spacing w:after="0" w:line="240" w:lineRule="auto"/>
+        <w:rPr>
+          <w:rFonts w:ascii="Cascadia Mono" w:hAnsi="Cascadia Mono" w:cs="Cascadia Mono"/>
+          <w:color w:val="000000"/>
+          <w:sz w:val="19"/>
+          <w:szCs w:val="19"/>
+        </w:rPr>
+      </w:pPr>
+      <w:r>
+        <w:rPr>
+          <w:rFonts w:ascii="Cascadia Mono" w:hAnsi="Cascadia Mono" w:cs="Cascadia Mono"/>
+          <w:color w:val="000000"/>
+          <w:sz w:val="19"/>
+          <w:szCs w:val="19"/>
+        </w:rPr>
+        <w:t xml:space="preserve">         }</w:t>
+      </w:r>
+    </w:p>
+    <w:p>
+      <w:pPr>
+        <w:autoSpaceDE w:val="0"/>
+        <w:autoSpaceDN w:val="0"/>
+        <w:adjustRightInd w:val="0"/>
+        <w:spacing w:after="0" w:line="240" w:lineRule="auto"/>
+        <w:rPr>
+          <w:rFonts w:ascii="Cascadia Mono" w:hAnsi="Cascadia Mono" w:cs="Cascadia Mono"/>
+          <w:color w:val="000000"/>
+          <w:sz w:val="19"/>
+          <w:szCs w:val="19"/>
+        </w:rPr>
+      </w:pPr>
+      <w:r>
+        <w:rPr>
+          <w:rFonts w:ascii="Cascadia Mono" w:hAnsi="Cascadia Mono" w:cs="Cascadia Mono"/>
+          <w:color w:val="000000"/>
+          <w:sz w:val="19"/>
+          <w:szCs w:val="19"/>
+        </w:rPr>
+        <w:t xml:space="preserve">     }</w:t>
+      </w:r>
+      <w:bookmarkStart w:id="0" w:name="_GoBack"/>
+      <w:bookmarkEnd w:id="0"/>
+    </w:p>
+    <w:p>
+      <w:pPr>
+        <w:pStyle w:val="ListParagraph"/>
+        <w:ind w:left="1080"/>
+      </w:pPr>
+      <w:r>
+        <w:rPr>
+          <w:rFonts w:ascii="Cascadia Mono" w:hAnsi="Cascadia Mono" w:cs="Cascadia Mono"/>
+          <w:color w:val="000000"/>
+          <w:sz w:val="19"/>
+          <w:szCs w:val="19"/>
+        </w:rPr>
+        <w:t xml:space="preserve"> }</w:t>
+      </w:r>
+    </w:p>
+    <w:p>
+      <w:pPr>
+        <w:pStyle w:val="ListParagraph"/>
+        <w:ind w:left="1080"/>
+      </w:pPr>
+    </w:p>
+    <w:p>
+      <w:pPr>
+        <w:pStyle w:val="ListParagraph"/>
+        <w:ind w:left="1080"/>
+      </w:pPr>
+    </w:p>
+    <w:p>
+      <w:pPr>
+        <w:pStyle w:val="ListParagraph"/>
+        <w:ind w:left="1080"/>
+      </w:pPr>
     </w:p>
     <w:sectPr>
       <w:pgSz w:w="11906" w:h="16838" w:code="9"/>
@@ -3430,7 +5022,7 @@
 </file>
 
 <file path=customXml/itemProps1.xml><?xml version="1.0" encoding="utf-8"?>
-<ds:datastoreItem xmlns:ds="http://schemas.openxmlformats.org/officeDocument/2006/customXml" ds:itemID="{219575EF-BC8D-4677-86FF-CB1773DEA212}">
+<ds:datastoreItem xmlns:ds="http://schemas.openxmlformats.org/officeDocument/2006/customXml" ds:itemID="{39F5E58A-B645-4FF0-9144-5CA6DF6167C5}">
   <ds:schemaRefs>
     <ds:schemaRef ds:uri="http://schemas.openxmlformats.org/officeDocument/2006/bibliography"/>
   </ds:schemaRefs>

</xml_diff>